<commit_message>
Home page development continue. Home page related necessary features are adding. Lastly, developed post form now developing comment form.
</commit_message>
<xml_diff>
--- a/design/student-forum project-workflow.docx
+++ b/design/student-forum project-workflow.docx
@@ -137,19 +137,7 @@
         <w:ind w:left="1080" w:firstLine="0"/>
       </w:pPr>
       <w:r>
-        <w:t xml:space="preserve">Example: </w:t>
-      </w:r>
-      <w:r>
-        <w:t>interactionType</w:t>
-      </w:r>
-      <w:r>
-        <w:t xml:space="preserve"> = “User” and </w:t>
-      </w:r>
-      <w:r>
-        <w:t>referenceId</w:t>
-      </w:r>
-      <w:r>
-        <w:t>=”2” then,</w:t>
+        <w:t>Example: interactionType = “User” and referenceId=”2” then,</w:t>
       </w:r>
     </w:p>
     <w:p>
@@ -158,19 +146,7 @@
         <w:ind w:left="1080" w:firstLine="0"/>
       </w:pPr>
       <w:r>
-        <w:t>If (</w:t>
-      </w:r>
-      <w:r>
-        <w:t>interactionType</w:t>
-      </w:r>
-      <w:r>
-        <w:t>.isEquals(</w:t>
-      </w:r>
-      <w:r>
-        <w:t>“User”</w:t>
-      </w:r>
-      <w:r>
-        <w:t>)) {</w:t>
+        <w:t>If (interactionType.isEquals(“User”)) {</w:t>
       </w:r>
     </w:p>
     <w:p>
@@ -180,8 +156,13 @@
       </w:pPr>
       <w:r>
         <w:tab/>
-        <w:t>User user = userService.getByUserId(referenceId);</w:t>
-      </w:r>
+        <w:t>User user = userService.getByUserId(referenceId</w:t>
+      </w:r>
+      <w:proofErr w:type="gramStart"/>
+      <w:r>
+        <w:t>);</w:t>
+      </w:r>
+      <w:proofErr w:type="gramEnd"/>
     </w:p>
     <w:p>
       <w:pPr>
@@ -221,10 +202,7 @@
         <w:t xml:space="preserve">the </w:t>
       </w:r>
       <w:r>
-        <w:t xml:space="preserve">interacting </w:t>
-      </w:r>
-      <w:r>
-        <w:t>user UserInteractio</w:t>
+        <w:t>interacting user UserInteractio</w:t>
       </w:r>
       <w:r>
         <w:t>n</w:t>
@@ -314,28 +292,111 @@
         </w:numPr>
       </w:pPr>
       <w:r>
-        <w:t xml:space="preserve">I wrote </w:t>
-      </w:r>
-      <w:r>
-        <w:t>searchHistoryUpdate</w:t>
-      </w:r>
-      <w:r>
-        <w:t xml:space="preserve"> method</w:t>
+        <w:t>I wrote searchHistoryUpdate method</w:t>
       </w:r>
       <w:r>
         <w:t>.</w:t>
       </w:r>
       <w:r>
-        <w:t xml:space="preserve"> I think we will be never use but for stability I keep it</w:t>
-      </w:r>
-      <w:r>
-        <w:t>.</w:t>
-      </w:r>
-      <w:r>
-        <w:t xml:space="preserve"> Maybe later we will delete.</w:t>
-      </w:r>
-      <w:r>
-        <w:t xml:space="preserve"> Actually, most update method will be never used. Also, we will delete them later.</w:t>
+        <w:t xml:space="preserve"> I think we will be never use but for stability I keep it. Maybe later we will delete.</w:t>
+      </w:r>
+      <w:r>
+        <w:t xml:space="preserve"> </w:t>
+      </w:r>
+      <w:proofErr w:type="gramStart"/>
+      <w:r>
+        <w:t>Actually, most</w:t>
+      </w:r>
+      <w:proofErr w:type="gramEnd"/>
+      <w:r>
+        <w:t xml:space="preserve"> update method will be never used. Also, we will delete them later.</w:t>
+      </w:r>
+    </w:p>
+    <w:p>
+      <w:pPr>
+        <w:pStyle w:val="ListParagraph"/>
+        <w:ind w:left="1080" w:firstLine="0"/>
+      </w:pPr>
+    </w:p>
+    <w:p>
+      <w:pPr>
+        <w:pStyle w:val="Heading2"/>
+        <w:spacing w:before="89"/>
+        <w:ind w:left="0" w:firstLine="720"/>
+        <w:rPr>
+          <w:spacing w:val="-1"/>
+          <w:u w:val="thick"/>
+        </w:rPr>
+      </w:pPr>
+      <w:r>
+        <w:rPr>
+          <w:spacing w:val="-1"/>
+          <w:u w:val="thick"/>
+        </w:rPr>
+        <w:t>05</w:t>
+      </w:r>
+      <w:r>
+        <w:rPr>
+          <w:spacing w:val="-1"/>
+          <w:u w:val="thick"/>
+        </w:rPr>
+        <w:t>.0</w:t>
+      </w:r>
+      <w:r>
+        <w:rPr>
+          <w:spacing w:val="-1"/>
+          <w:u w:val="thick"/>
+        </w:rPr>
+        <w:t>9</w:t>
+      </w:r>
+      <w:r>
+        <w:rPr>
+          <w:spacing w:val="-1"/>
+          <w:u w:val="thick"/>
+        </w:rPr>
+        <w:t>.2023-Thu:</w:t>
+      </w:r>
+    </w:p>
+    <w:p>
+      <w:pPr>
+        <w:pStyle w:val="ListParagraph"/>
+        <w:numPr>
+          <w:ilvl w:val="0"/>
+          <w:numId w:val="38"/>
+        </w:numPr>
+      </w:pPr>
+      <w:r>
+        <w:t xml:space="preserve">Should we </w:t>
+      </w:r>
+      <w:r>
+        <w:t>show</w:t>
+      </w:r>
+      <w:r>
+        <w:t xml:space="preserve"> user first name and last name on the post or username?</w:t>
+      </w:r>
+    </w:p>
+    <w:p>
+      <w:pPr>
+        <w:pStyle w:val="ListParagraph"/>
+        <w:numPr>
+          <w:ilvl w:val="0"/>
+          <w:numId w:val="38"/>
+        </w:numPr>
+      </w:pPr>
+      <w:r>
+        <w:t>Forward &amp; direct message button may be added to post.</w:t>
+      </w:r>
+    </w:p>
+    <w:p>
+      <w:pPr>
+        <w:pStyle w:val="ListParagraph"/>
+        <w:numPr>
+          <w:ilvl w:val="0"/>
+          <w:numId w:val="38"/>
+        </w:numPr>
+      </w:pPr>
+      <w:r>
+        <w:t>Services are controlled later when authentication &amp; authorization are implemented.</w:t>
       </w:r>
     </w:p>
     <w:sectPr>
@@ -1268,6 +1329,92 @@
     </w:lvl>
   </w:abstractNum>
   <w:abstractNum w:abstractNumId="5" w15:restartNumberingAfterBreak="0">
+    <w:nsid w:val="0F630238"/>
+    <w:multiLevelType w:val="hybridMultilevel"/>
+    <w:tmpl w:val="2B0AA5D6"/>
+    <w:lvl w:ilvl="0" w:tplc="FFFFFFFF">
+      <w:start w:val="1"/>
+      <w:numFmt w:val="decimal"/>
+      <w:lvlText w:val="%1."/>
+      <w:lvlJc w:val="left"/>
+      <w:pPr>
+        <w:ind w:left="1080" w:hanging="360"/>
+      </w:pPr>
+    </w:lvl>
+    <w:lvl w:ilvl="1" w:tplc="FFFFFFFF">
+      <w:start w:val="1"/>
+      <w:numFmt w:val="lowerLetter"/>
+      <w:lvlText w:val="%2."/>
+      <w:lvlJc w:val="left"/>
+      <w:pPr>
+        <w:ind w:left="1800" w:hanging="360"/>
+      </w:pPr>
+    </w:lvl>
+    <w:lvl w:ilvl="2" w:tplc="FFFFFFFF">
+      <w:start w:val="1"/>
+      <w:numFmt w:val="lowerRoman"/>
+      <w:lvlText w:val="%3."/>
+      <w:lvlJc w:val="right"/>
+      <w:pPr>
+        <w:ind w:left="2520" w:hanging="180"/>
+      </w:pPr>
+    </w:lvl>
+    <w:lvl w:ilvl="3" w:tplc="FFFFFFFF">
+      <w:start w:val="1"/>
+      <w:numFmt w:val="decimal"/>
+      <w:lvlText w:val="%4."/>
+      <w:lvlJc w:val="left"/>
+      <w:pPr>
+        <w:ind w:left="3240" w:hanging="360"/>
+      </w:pPr>
+    </w:lvl>
+    <w:lvl w:ilvl="4" w:tplc="FFFFFFFF">
+      <w:start w:val="1"/>
+      <w:numFmt w:val="lowerLetter"/>
+      <w:lvlText w:val="%5."/>
+      <w:lvlJc w:val="left"/>
+      <w:pPr>
+        <w:ind w:left="3960" w:hanging="360"/>
+      </w:pPr>
+    </w:lvl>
+    <w:lvl w:ilvl="5" w:tplc="FFFFFFFF">
+      <w:start w:val="1"/>
+      <w:numFmt w:val="lowerRoman"/>
+      <w:lvlText w:val="%6."/>
+      <w:lvlJc w:val="right"/>
+      <w:pPr>
+        <w:ind w:left="4680" w:hanging="180"/>
+      </w:pPr>
+    </w:lvl>
+    <w:lvl w:ilvl="6" w:tplc="FFFFFFFF">
+      <w:start w:val="1"/>
+      <w:numFmt w:val="decimal"/>
+      <w:lvlText w:val="%7."/>
+      <w:lvlJc w:val="left"/>
+      <w:pPr>
+        <w:ind w:left="5400" w:hanging="360"/>
+      </w:pPr>
+    </w:lvl>
+    <w:lvl w:ilvl="7" w:tplc="FFFFFFFF">
+      <w:start w:val="1"/>
+      <w:numFmt w:val="lowerLetter"/>
+      <w:lvlText w:val="%8."/>
+      <w:lvlJc w:val="left"/>
+      <w:pPr>
+        <w:ind w:left="6120" w:hanging="360"/>
+      </w:pPr>
+    </w:lvl>
+    <w:lvl w:ilvl="8" w:tplc="FFFFFFFF">
+      <w:start w:val="1"/>
+      <w:numFmt w:val="lowerRoman"/>
+      <w:lvlText w:val="%9."/>
+      <w:lvlJc w:val="right"/>
+      <w:pPr>
+        <w:ind w:left="6840" w:hanging="180"/>
+      </w:pPr>
+    </w:lvl>
+  </w:abstractNum>
+  <w:abstractNum w:abstractNumId="6" w15:restartNumberingAfterBreak="0">
     <w:nsid w:val="12993720"/>
     <w:multiLevelType w:val="hybridMultilevel"/>
     <w:tmpl w:val="E2849A86"/>
@@ -1353,7 +1500,7 @@
       </w:pPr>
     </w:lvl>
   </w:abstractNum>
-  <w:abstractNum w:abstractNumId="6" w15:restartNumberingAfterBreak="0">
+  <w:abstractNum w:abstractNumId="7" w15:restartNumberingAfterBreak="0">
     <w:nsid w:val="15D95953"/>
     <w:multiLevelType w:val="hybridMultilevel"/>
     <w:tmpl w:val="E2849A86"/>
@@ -1439,7 +1586,7 @@
       </w:pPr>
     </w:lvl>
   </w:abstractNum>
-  <w:abstractNum w:abstractNumId="7" w15:restartNumberingAfterBreak="0">
+  <w:abstractNum w:abstractNumId="8" w15:restartNumberingAfterBreak="0">
     <w:nsid w:val="1B390C68"/>
     <w:multiLevelType w:val="hybridMultilevel"/>
     <w:tmpl w:val="E2849A86"/>
@@ -1525,7 +1672,7 @@
       </w:pPr>
     </w:lvl>
   </w:abstractNum>
-  <w:abstractNum w:abstractNumId="8" w15:restartNumberingAfterBreak="0">
+  <w:abstractNum w:abstractNumId="9" w15:restartNumberingAfterBreak="0">
     <w:nsid w:val="1D6E3917"/>
     <w:multiLevelType w:val="hybridMultilevel"/>
     <w:tmpl w:val="BD003BD8"/>
@@ -1611,7 +1758,7 @@
       </w:pPr>
     </w:lvl>
   </w:abstractNum>
-  <w:abstractNum w:abstractNumId="9" w15:restartNumberingAfterBreak="0">
+  <w:abstractNum w:abstractNumId="10" w15:restartNumberingAfterBreak="0">
     <w:nsid w:val="1ED87D7B"/>
     <w:multiLevelType w:val="hybridMultilevel"/>
     <w:tmpl w:val="3F1A24A0"/>
@@ -1731,7 +1878,7 @@
       </w:rPr>
     </w:lvl>
   </w:abstractNum>
-  <w:abstractNum w:abstractNumId="10" w15:restartNumberingAfterBreak="0">
+  <w:abstractNum w:abstractNumId="11" w15:restartNumberingAfterBreak="0">
     <w:nsid w:val="28395283"/>
     <w:multiLevelType w:val="hybridMultilevel"/>
     <w:tmpl w:val="E2849A86"/>
@@ -1817,7 +1964,7 @@
       </w:pPr>
     </w:lvl>
   </w:abstractNum>
-  <w:abstractNum w:abstractNumId="11" w15:restartNumberingAfterBreak="0">
+  <w:abstractNum w:abstractNumId="12" w15:restartNumberingAfterBreak="0">
     <w:nsid w:val="3072524A"/>
     <w:multiLevelType w:val="hybridMultilevel"/>
     <w:tmpl w:val="0B9A5462"/>
@@ -1937,7 +2084,7 @@
       </w:rPr>
     </w:lvl>
   </w:abstractNum>
-  <w:abstractNum w:abstractNumId="12" w15:restartNumberingAfterBreak="0">
+  <w:abstractNum w:abstractNumId="13" w15:restartNumberingAfterBreak="0">
     <w:nsid w:val="31B65C79"/>
     <w:multiLevelType w:val="hybridMultilevel"/>
     <w:tmpl w:val="9374345A"/>
@@ -2023,7 +2170,7 @@
       </w:pPr>
     </w:lvl>
   </w:abstractNum>
-  <w:abstractNum w:abstractNumId="13" w15:restartNumberingAfterBreak="0">
+  <w:abstractNum w:abstractNumId="14" w15:restartNumberingAfterBreak="0">
     <w:nsid w:val="34EB5547"/>
     <w:multiLevelType w:val="hybridMultilevel"/>
     <w:tmpl w:val="A26A2C86"/>
@@ -2109,7 +2256,7 @@
       </w:pPr>
     </w:lvl>
   </w:abstractNum>
-  <w:abstractNum w:abstractNumId="14" w15:restartNumberingAfterBreak="0">
+  <w:abstractNum w:abstractNumId="15" w15:restartNumberingAfterBreak="0">
     <w:nsid w:val="372C5D7E"/>
     <w:multiLevelType w:val="hybridMultilevel"/>
     <w:tmpl w:val="C94601CA"/>
@@ -2199,7 +2346,7 @@
       </w:pPr>
     </w:lvl>
   </w:abstractNum>
-  <w:abstractNum w:abstractNumId="15" w15:restartNumberingAfterBreak="0">
+  <w:abstractNum w:abstractNumId="16" w15:restartNumberingAfterBreak="0">
     <w:nsid w:val="3A7311EA"/>
     <w:multiLevelType w:val="hybridMultilevel"/>
     <w:tmpl w:val="E2849A86"/>
@@ -2285,7 +2432,7 @@
       </w:pPr>
     </w:lvl>
   </w:abstractNum>
-  <w:abstractNum w:abstractNumId="16" w15:restartNumberingAfterBreak="0">
+  <w:abstractNum w:abstractNumId="17" w15:restartNumberingAfterBreak="0">
     <w:nsid w:val="40634DC5"/>
     <w:multiLevelType w:val="hybridMultilevel"/>
     <w:tmpl w:val="6C36D8B2"/>
@@ -2371,7 +2518,7 @@
       </w:pPr>
     </w:lvl>
   </w:abstractNum>
-  <w:abstractNum w:abstractNumId="17" w15:restartNumberingAfterBreak="0">
+  <w:abstractNum w:abstractNumId="18" w15:restartNumberingAfterBreak="0">
     <w:nsid w:val="40E9743B"/>
     <w:multiLevelType w:val="hybridMultilevel"/>
     <w:tmpl w:val="AE42C6C4"/>
@@ -2457,7 +2604,7 @@
       </w:pPr>
     </w:lvl>
   </w:abstractNum>
-  <w:abstractNum w:abstractNumId="18" w15:restartNumberingAfterBreak="0">
+  <w:abstractNum w:abstractNumId="19" w15:restartNumberingAfterBreak="0">
     <w:nsid w:val="42213A7A"/>
     <w:multiLevelType w:val="hybridMultilevel"/>
     <w:tmpl w:val="E2849A86"/>
@@ -2543,7 +2690,7 @@
       </w:pPr>
     </w:lvl>
   </w:abstractNum>
-  <w:abstractNum w:abstractNumId="19" w15:restartNumberingAfterBreak="0">
+  <w:abstractNum w:abstractNumId="20" w15:restartNumberingAfterBreak="0">
     <w:nsid w:val="43426CA5"/>
     <w:multiLevelType w:val="hybridMultilevel"/>
     <w:tmpl w:val="E2849A86"/>
@@ -2629,7 +2776,7 @@
       </w:pPr>
     </w:lvl>
   </w:abstractNum>
-  <w:abstractNum w:abstractNumId="20" w15:restartNumberingAfterBreak="0">
+  <w:abstractNum w:abstractNumId="21" w15:restartNumberingAfterBreak="0">
     <w:nsid w:val="46950ED1"/>
     <w:multiLevelType w:val="hybridMultilevel"/>
     <w:tmpl w:val="E2849A86"/>
@@ -2715,7 +2862,7 @@
       </w:pPr>
     </w:lvl>
   </w:abstractNum>
-  <w:abstractNum w:abstractNumId="21" w15:restartNumberingAfterBreak="0">
+  <w:abstractNum w:abstractNumId="22" w15:restartNumberingAfterBreak="0">
     <w:nsid w:val="494D5978"/>
     <w:multiLevelType w:val="hybridMultilevel"/>
     <w:tmpl w:val="E2849A86"/>
@@ -2801,7 +2948,7 @@
       </w:pPr>
     </w:lvl>
   </w:abstractNum>
-  <w:abstractNum w:abstractNumId="22" w15:restartNumberingAfterBreak="0">
+  <w:abstractNum w:abstractNumId="23" w15:restartNumberingAfterBreak="0">
     <w:nsid w:val="4B426C5D"/>
     <w:multiLevelType w:val="hybridMultilevel"/>
     <w:tmpl w:val="C94601CA"/>
@@ -2891,7 +3038,7 @@
       </w:pPr>
     </w:lvl>
   </w:abstractNum>
-  <w:abstractNum w:abstractNumId="23" w15:restartNumberingAfterBreak="0">
+  <w:abstractNum w:abstractNumId="24" w15:restartNumberingAfterBreak="0">
     <w:nsid w:val="531D5964"/>
     <w:multiLevelType w:val="hybridMultilevel"/>
     <w:tmpl w:val="D0C81FE2"/>
@@ -3011,7 +3158,7 @@
       </w:rPr>
     </w:lvl>
   </w:abstractNum>
-  <w:abstractNum w:abstractNumId="24" w15:restartNumberingAfterBreak="0">
+  <w:abstractNum w:abstractNumId="25" w15:restartNumberingAfterBreak="0">
     <w:nsid w:val="556552EA"/>
     <w:multiLevelType w:val="hybridMultilevel"/>
     <w:tmpl w:val="ABC4FCAE"/>
@@ -3131,7 +3278,7 @@
       </w:rPr>
     </w:lvl>
   </w:abstractNum>
-  <w:abstractNum w:abstractNumId="25" w15:restartNumberingAfterBreak="0">
+  <w:abstractNum w:abstractNumId="26" w15:restartNumberingAfterBreak="0">
     <w:nsid w:val="561B21E7"/>
     <w:multiLevelType w:val="hybridMultilevel"/>
     <w:tmpl w:val="E2849A86"/>
@@ -3217,7 +3364,7 @@
       </w:pPr>
     </w:lvl>
   </w:abstractNum>
-  <w:abstractNum w:abstractNumId="26" w15:restartNumberingAfterBreak="0">
+  <w:abstractNum w:abstractNumId="27" w15:restartNumberingAfterBreak="0">
     <w:nsid w:val="5BE81BA0"/>
     <w:multiLevelType w:val="hybridMultilevel"/>
     <w:tmpl w:val="E2849A86"/>
@@ -3303,7 +3450,7 @@
       </w:pPr>
     </w:lvl>
   </w:abstractNum>
-  <w:abstractNum w:abstractNumId="27" w15:restartNumberingAfterBreak="0">
+  <w:abstractNum w:abstractNumId="28" w15:restartNumberingAfterBreak="0">
     <w:nsid w:val="5E617CBD"/>
     <w:multiLevelType w:val="hybridMultilevel"/>
     <w:tmpl w:val="FF202E0E"/>
@@ -3389,7 +3536,7 @@
       </w:pPr>
     </w:lvl>
   </w:abstractNum>
-  <w:abstractNum w:abstractNumId="28" w15:restartNumberingAfterBreak="0">
+  <w:abstractNum w:abstractNumId="29" w15:restartNumberingAfterBreak="0">
     <w:nsid w:val="5FE6461C"/>
     <w:multiLevelType w:val="hybridMultilevel"/>
     <w:tmpl w:val="E2849A86"/>
@@ -3475,7 +3622,7 @@
       </w:pPr>
     </w:lvl>
   </w:abstractNum>
-  <w:abstractNum w:abstractNumId="29" w15:restartNumberingAfterBreak="0">
+  <w:abstractNum w:abstractNumId="30" w15:restartNumberingAfterBreak="0">
     <w:nsid w:val="6ECF3E84"/>
     <w:multiLevelType w:val="hybridMultilevel"/>
     <w:tmpl w:val="FF202E0E"/>
@@ -3561,7 +3708,7 @@
       </w:pPr>
     </w:lvl>
   </w:abstractNum>
-  <w:abstractNum w:abstractNumId="30" w15:restartNumberingAfterBreak="0">
+  <w:abstractNum w:abstractNumId="31" w15:restartNumberingAfterBreak="0">
     <w:nsid w:val="6F474054"/>
     <w:multiLevelType w:val="hybridMultilevel"/>
     <w:tmpl w:val="E2849A86"/>
@@ -3647,7 +3794,7 @@
       </w:pPr>
     </w:lvl>
   </w:abstractNum>
-  <w:abstractNum w:abstractNumId="31" w15:restartNumberingAfterBreak="0">
+  <w:abstractNum w:abstractNumId="32" w15:restartNumberingAfterBreak="0">
     <w:nsid w:val="738B7132"/>
     <w:multiLevelType w:val="hybridMultilevel"/>
     <w:tmpl w:val="E2849A86"/>
@@ -3733,7 +3880,7 @@
       </w:pPr>
     </w:lvl>
   </w:abstractNum>
-  <w:abstractNum w:abstractNumId="32" w15:restartNumberingAfterBreak="0">
+  <w:abstractNum w:abstractNumId="33" w15:restartNumberingAfterBreak="0">
     <w:nsid w:val="75C26097"/>
     <w:multiLevelType w:val="hybridMultilevel"/>
     <w:tmpl w:val="2FC4C7BE"/>
@@ -3819,7 +3966,7 @@
       </w:pPr>
     </w:lvl>
   </w:abstractNum>
-  <w:abstractNum w:abstractNumId="33" w15:restartNumberingAfterBreak="0">
+  <w:abstractNum w:abstractNumId="34" w15:restartNumberingAfterBreak="0">
     <w:nsid w:val="78327AFE"/>
     <w:multiLevelType w:val="hybridMultilevel"/>
     <w:tmpl w:val="E2849A86"/>
@@ -3905,7 +4052,7 @@
       </w:pPr>
     </w:lvl>
   </w:abstractNum>
-  <w:abstractNum w:abstractNumId="34" w15:restartNumberingAfterBreak="0">
+  <w:abstractNum w:abstractNumId="35" w15:restartNumberingAfterBreak="0">
     <w:nsid w:val="7A8A4D6D"/>
     <w:multiLevelType w:val="hybridMultilevel"/>
     <w:tmpl w:val="E2849A86"/>
@@ -3991,7 +4138,7 @@
       </w:pPr>
     </w:lvl>
   </w:abstractNum>
-  <w:abstractNum w:abstractNumId="35" w15:restartNumberingAfterBreak="0">
+  <w:abstractNum w:abstractNumId="36" w15:restartNumberingAfterBreak="0">
     <w:nsid w:val="7AD8026B"/>
     <w:multiLevelType w:val="hybridMultilevel"/>
     <w:tmpl w:val="C94601CA"/>
@@ -4081,7 +4228,7 @@
       </w:pPr>
     </w:lvl>
   </w:abstractNum>
-  <w:abstractNum w:abstractNumId="36" w15:restartNumberingAfterBreak="0">
+  <w:abstractNum w:abstractNumId="37" w15:restartNumberingAfterBreak="0">
     <w:nsid w:val="7D3D58F7"/>
     <w:multiLevelType w:val="hybridMultilevel"/>
     <w:tmpl w:val="E2849A86"/>
@@ -4168,25 +4315,25 @@
     </w:lvl>
   </w:abstractNum>
   <w:num w:numId="1" w16cid:durableId="1777750538">
-    <w:abstractNumId w:val="11"/>
+    <w:abstractNumId w:val="12"/>
   </w:num>
   <w:num w:numId="2" w16cid:durableId="67188769">
-    <w:abstractNumId w:val="9"/>
+    <w:abstractNumId w:val="10"/>
   </w:num>
   <w:num w:numId="3" w16cid:durableId="85225300">
     <w:abstractNumId w:val="4"/>
   </w:num>
   <w:num w:numId="4" w16cid:durableId="683940528">
+    <w:abstractNumId w:val="25"/>
+  </w:num>
+  <w:num w:numId="5" w16cid:durableId="60715621">
     <w:abstractNumId w:val="24"/>
   </w:num>
-  <w:num w:numId="5" w16cid:durableId="60715621">
-    <w:abstractNumId w:val="23"/>
-  </w:num>
   <w:num w:numId="6" w16cid:durableId="2100172375">
-    <w:abstractNumId w:val="17"/>
+    <w:abstractNumId w:val="18"/>
   </w:num>
   <w:num w:numId="7" w16cid:durableId="1613243675">
-    <w:abstractNumId w:val="16"/>
+    <w:abstractNumId w:val="17"/>
   </w:num>
   <w:num w:numId="8" w16cid:durableId="1646272400">
     <w:abstractNumId w:val="2"/>
@@ -4195,37 +4342,37 @@
     <w:abstractNumId w:val="0"/>
   </w:num>
   <w:num w:numId="10" w16cid:durableId="1039890761">
+    <w:abstractNumId w:val="14"/>
+  </w:num>
+  <w:num w:numId="11" w16cid:durableId="446511969">
     <w:abstractNumId w:val="13"/>
   </w:num>
-  <w:num w:numId="11" w16cid:durableId="446511969">
-    <w:abstractNumId w:val="12"/>
-  </w:num>
   <w:num w:numId="12" w16cid:durableId="564725751">
-    <w:abstractNumId w:val="21"/>
+    <w:abstractNumId w:val="22"/>
   </w:num>
   <w:num w:numId="13" w16cid:durableId="1931158633">
+    <w:abstractNumId w:val="16"/>
+  </w:num>
+  <w:num w:numId="14" w16cid:durableId="601493489">
+    <w:abstractNumId w:val="28"/>
+  </w:num>
+  <w:num w:numId="15" w16cid:durableId="1416778914">
+    <w:abstractNumId w:val="33"/>
+  </w:num>
+  <w:num w:numId="16" w16cid:durableId="672806051">
+    <w:abstractNumId w:val="9"/>
+  </w:num>
+  <w:num w:numId="17" w16cid:durableId="250168783">
+    <w:abstractNumId w:val="30"/>
+  </w:num>
+  <w:num w:numId="18" w16cid:durableId="1395885">
+    <w:abstractNumId w:val="36"/>
+  </w:num>
+  <w:num w:numId="19" w16cid:durableId="68383802">
     <w:abstractNumId w:val="15"/>
   </w:num>
-  <w:num w:numId="14" w16cid:durableId="601493489">
-    <w:abstractNumId w:val="27"/>
-  </w:num>
-  <w:num w:numId="15" w16cid:durableId="1416778914">
-    <w:abstractNumId w:val="32"/>
-  </w:num>
-  <w:num w:numId="16" w16cid:durableId="672806051">
-    <w:abstractNumId w:val="8"/>
-  </w:num>
-  <w:num w:numId="17" w16cid:durableId="250168783">
-    <w:abstractNumId w:val="29"/>
-  </w:num>
-  <w:num w:numId="18" w16cid:durableId="1395885">
-    <w:abstractNumId w:val="35"/>
-  </w:num>
-  <w:num w:numId="19" w16cid:durableId="68383802">
-    <w:abstractNumId w:val="14"/>
-  </w:num>
   <w:num w:numId="20" w16cid:durableId="1911648861">
-    <w:abstractNumId w:val="22"/>
+    <w:abstractNumId w:val="23"/>
   </w:num>
   <w:num w:numId="21" w16cid:durableId="627055458">
     <w:abstractNumId w:val="1"/>
@@ -4234,49 +4381,52 @@
     <w:abstractNumId w:val="3"/>
   </w:num>
   <w:num w:numId="23" w16cid:durableId="655308217">
+    <w:abstractNumId w:val="8"/>
+  </w:num>
+  <w:num w:numId="24" w16cid:durableId="1128401562">
+    <w:abstractNumId w:val="11"/>
+  </w:num>
+  <w:num w:numId="25" w16cid:durableId="451285935">
+    <w:abstractNumId w:val="19"/>
+  </w:num>
+  <w:num w:numId="26" w16cid:durableId="1809785605">
+    <w:abstractNumId w:val="29"/>
+  </w:num>
+  <w:num w:numId="27" w16cid:durableId="1366784494">
+    <w:abstractNumId w:val="26"/>
+  </w:num>
+  <w:num w:numId="28" w16cid:durableId="634019370">
+    <w:abstractNumId w:val="21"/>
+  </w:num>
+  <w:num w:numId="29" w16cid:durableId="390152208">
+    <w:abstractNumId w:val="31"/>
+  </w:num>
+  <w:num w:numId="30" w16cid:durableId="929578765">
+    <w:abstractNumId w:val="34"/>
+  </w:num>
+  <w:num w:numId="31" w16cid:durableId="107089178">
+    <w:abstractNumId w:val="27"/>
+  </w:num>
+  <w:num w:numId="32" w16cid:durableId="1068649530">
+    <w:abstractNumId w:val="20"/>
+  </w:num>
+  <w:num w:numId="33" w16cid:durableId="2060089795">
+    <w:abstractNumId w:val="6"/>
+  </w:num>
+  <w:num w:numId="34" w16cid:durableId="616764925">
+    <w:abstractNumId w:val="35"/>
+  </w:num>
+  <w:num w:numId="35" w16cid:durableId="17780178">
     <w:abstractNumId w:val="7"/>
   </w:num>
-  <w:num w:numId="24" w16cid:durableId="1128401562">
-    <w:abstractNumId w:val="10"/>
-  </w:num>
-  <w:num w:numId="25" w16cid:durableId="451285935">
-    <w:abstractNumId w:val="18"/>
-  </w:num>
-  <w:num w:numId="26" w16cid:durableId="1809785605">
-    <w:abstractNumId w:val="28"/>
-  </w:num>
-  <w:num w:numId="27" w16cid:durableId="1366784494">
-    <w:abstractNumId w:val="25"/>
-  </w:num>
-  <w:num w:numId="28" w16cid:durableId="634019370">
-    <w:abstractNumId w:val="20"/>
-  </w:num>
-  <w:num w:numId="29" w16cid:durableId="390152208">
-    <w:abstractNumId w:val="30"/>
-  </w:num>
-  <w:num w:numId="30" w16cid:durableId="929578765">
-    <w:abstractNumId w:val="33"/>
-  </w:num>
-  <w:num w:numId="31" w16cid:durableId="107089178">
-    <w:abstractNumId w:val="26"/>
-  </w:num>
-  <w:num w:numId="32" w16cid:durableId="1068649530">
-    <w:abstractNumId w:val="19"/>
-  </w:num>
-  <w:num w:numId="33" w16cid:durableId="2060089795">
-    <w:abstractNumId w:val="5"/>
-  </w:num>
-  <w:num w:numId="34" w16cid:durableId="616764925">
-    <w:abstractNumId w:val="34"/>
-  </w:num>
-  <w:num w:numId="35" w16cid:durableId="17780178">
-    <w:abstractNumId w:val="6"/>
-  </w:num>
   <w:num w:numId="36" w16cid:durableId="990212989">
-    <w:abstractNumId w:val="36"/>
+    <w:abstractNumId w:val="37"/>
   </w:num>
   <w:num w:numId="37" w16cid:durableId="1637448019">
-    <w:abstractNumId w:val="31"/>
+    <w:abstractNumId w:val="32"/>
+  </w:num>
+  <w:num w:numId="38" w16cid:durableId="1610117782">
+    <w:abstractNumId w:val="5"/>
   </w:num>
 </w:numbering>
 </file>
@@ -4751,6 +4901,7 @@
   <w:style w:type="character" w:default="1" w:styleId="DefaultParagraphFont">
     <w:name w:val="Default Paragraph Font"/>
     <w:uiPriority w:val="1"/>
+    <w:semiHidden/>
     <w:unhideWhenUsed/>
   </w:style>
   <w:style w:type="table" w:default="1" w:styleId="TableNormal">

</xml_diff>

<commit_message>
omer implemented basic home page. Continue with details.
</commit_message>
<xml_diff>
--- a/design/student-forum project-workflow.docx
+++ b/design/student-forum project-workflow.docx
@@ -333,28 +333,7 @@
           <w:spacing w:val="-1"/>
           <w:u w:val="thick"/>
         </w:rPr>
-        <w:t>05</w:t>
-      </w:r>
-      <w:r>
-        <w:rPr>
-          <w:spacing w:val="-1"/>
-          <w:u w:val="thick"/>
-        </w:rPr>
-        <w:t>.0</w:t>
-      </w:r>
-      <w:r>
-        <w:rPr>
-          <w:spacing w:val="-1"/>
-          <w:u w:val="thick"/>
-        </w:rPr>
-        <w:t>9</w:t>
-      </w:r>
-      <w:r>
-        <w:rPr>
-          <w:spacing w:val="-1"/>
-          <w:u w:val="thick"/>
-        </w:rPr>
-        <w:t>.2023-Thu:</w:t>
+        <w:t>05.09.2023-Thu:</w:t>
       </w:r>
     </w:p>
     <w:p>
@@ -399,6 +378,78 @@
         <w:t>Services are controlled later when authentication &amp; authorization are implemented.</w:t>
       </w:r>
     </w:p>
+    <w:p>
+      <w:pPr>
+        <w:pStyle w:val="Heading2"/>
+        <w:spacing w:before="89"/>
+        <w:ind w:left="0" w:firstLine="720"/>
+        <w:rPr>
+          <w:spacing w:val="-1"/>
+          <w:u w:val="thick"/>
+        </w:rPr>
+      </w:pPr>
+      <w:r>
+        <w:rPr>
+          <w:spacing w:val="-1"/>
+          <w:u w:val="thick"/>
+        </w:rPr>
+        <w:t>0</w:t>
+      </w:r>
+      <w:r>
+        <w:rPr>
+          <w:spacing w:val="-1"/>
+          <w:u w:val="thick"/>
+        </w:rPr>
+        <w:t>6</w:t>
+      </w:r>
+      <w:r>
+        <w:rPr>
+          <w:spacing w:val="-1"/>
+          <w:u w:val="thick"/>
+        </w:rPr>
+        <w:t>.09.2023-</w:t>
+      </w:r>
+      <w:r>
+        <w:rPr>
+          <w:spacing w:val="-1"/>
+          <w:u w:val="thick"/>
+        </w:rPr>
+        <w:t>Wed</w:t>
+      </w:r>
+      <w:r>
+        <w:rPr>
+          <w:spacing w:val="-1"/>
+          <w:u w:val="thick"/>
+        </w:rPr>
+        <w:t>:</w:t>
+      </w:r>
+    </w:p>
+    <w:p>
+      <w:pPr>
+        <w:pStyle w:val="ListParagraph"/>
+        <w:numPr>
+          <w:ilvl w:val="0"/>
+          <w:numId w:val="39"/>
+        </w:numPr>
+      </w:pPr>
+      <w:r>
+        <w:t>To do:</w:t>
+      </w:r>
+    </w:p>
+    <w:p>
+      <w:pPr>
+        <w:pStyle w:val="ListParagraph"/>
+        <w:numPr>
+          <w:ilvl w:val="1"/>
+          <w:numId w:val="39"/>
+        </w:numPr>
+      </w:pPr>
+      <w:r>
+        <w:t>Create container for comment card to add create date and more feature to comment object.</w:t>
+      </w:r>
+    </w:p>
+    <w:p/>
+    <w:p/>
     <w:sectPr>
       <w:headerReference w:type="default" r:id="rId7"/>
       <w:footerReference w:type="default" r:id="rId8"/>
@@ -943,6 +994,92 @@
     </w:lvl>
   </w:abstractNum>
   <w:abstractNum w:abstractNumId="1" w15:restartNumberingAfterBreak="0">
+    <w:nsid w:val="03E9204C"/>
+    <w:multiLevelType w:val="hybridMultilevel"/>
+    <w:tmpl w:val="2B0AA5D6"/>
+    <w:lvl w:ilvl="0" w:tplc="FFFFFFFF">
+      <w:start w:val="1"/>
+      <w:numFmt w:val="decimal"/>
+      <w:lvlText w:val="%1."/>
+      <w:lvlJc w:val="left"/>
+      <w:pPr>
+        <w:ind w:left="1080" w:hanging="360"/>
+      </w:pPr>
+    </w:lvl>
+    <w:lvl w:ilvl="1" w:tplc="FFFFFFFF">
+      <w:start w:val="1"/>
+      <w:numFmt w:val="lowerLetter"/>
+      <w:lvlText w:val="%2."/>
+      <w:lvlJc w:val="left"/>
+      <w:pPr>
+        <w:ind w:left="1800" w:hanging="360"/>
+      </w:pPr>
+    </w:lvl>
+    <w:lvl w:ilvl="2" w:tplc="FFFFFFFF">
+      <w:start w:val="1"/>
+      <w:numFmt w:val="lowerRoman"/>
+      <w:lvlText w:val="%3."/>
+      <w:lvlJc w:val="right"/>
+      <w:pPr>
+        <w:ind w:left="2520" w:hanging="180"/>
+      </w:pPr>
+    </w:lvl>
+    <w:lvl w:ilvl="3" w:tplc="FFFFFFFF">
+      <w:start w:val="1"/>
+      <w:numFmt w:val="decimal"/>
+      <w:lvlText w:val="%4."/>
+      <w:lvlJc w:val="left"/>
+      <w:pPr>
+        <w:ind w:left="3240" w:hanging="360"/>
+      </w:pPr>
+    </w:lvl>
+    <w:lvl w:ilvl="4" w:tplc="FFFFFFFF">
+      <w:start w:val="1"/>
+      <w:numFmt w:val="lowerLetter"/>
+      <w:lvlText w:val="%5."/>
+      <w:lvlJc w:val="left"/>
+      <w:pPr>
+        <w:ind w:left="3960" w:hanging="360"/>
+      </w:pPr>
+    </w:lvl>
+    <w:lvl w:ilvl="5" w:tplc="FFFFFFFF">
+      <w:start w:val="1"/>
+      <w:numFmt w:val="lowerRoman"/>
+      <w:lvlText w:val="%6."/>
+      <w:lvlJc w:val="right"/>
+      <w:pPr>
+        <w:ind w:left="4680" w:hanging="180"/>
+      </w:pPr>
+    </w:lvl>
+    <w:lvl w:ilvl="6" w:tplc="FFFFFFFF">
+      <w:start w:val="1"/>
+      <w:numFmt w:val="decimal"/>
+      <w:lvlText w:val="%7."/>
+      <w:lvlJc w:val="left"/>
+      <w:pPr>
+        <w:ind w:left="5400" w:hanging="360"/>
+      </w:pPr>
+    </w:lvl>
+    <w:lvl w:ilvl="7" w:tplc="FFFFFFFF">
+      <w:start w:val="1"/>
+      <w:numFmt w:val="lowerLetter"/>
+      <w:lvlText w:val="%8."/>
+      <w:lvlJc w:val="left"/>
+      <w:pPr>
+        <w:ind w:left="6120" w:hanging="360"/>
+      </w:pPr>
+    </w:lvl>
+    <w:lvl w:ilvl="8" w:tplc="FFFFFFFF">
+      <w:start w:val="1"/>
+      <w:numFmt w:val="lowerRoman"/>
+      <w:lvlText w:val="%9."/>
+      <w:lvlJc w:val="right"/>
+      <w:pPr>
+        <w:ind w:left="6840" w:hanging="180"/>
+      </w:pPr>
+    </w:lvl>
+  </w:abstractNum>
+  <w:abstractNum w:abstractNumId="2" w15:restartNumberingAfterBreak="0">
     <w:nsid w:val="0B0C7D67"/>
     <w:multiLevelType w:val="hybridMultilevel"/>
     <w:tmpl w:val="C94601CA"/>
@@ -1032,7 +1169,7 @@
       </w:pPr>
     </w:lvl>
   </w:abstractNum>
-  <w:abstractNum w:abstractNumId="2" w15:restartNumberingAfterBreak="0">
+  <w:abstractNum w:abstractNumId="3" w15:restartNumberingAfterBreak="0">
     <w:nsid w:val="0CE438DE"/>
     <w:multiLevelType w:val="hybridMultilevel"/>
     <w:tmpl w:val="2B0AA5D6"/>
@@ -1118,7 +1255,7 @@
       </w:pPr>
     </w:lvl>
   </w:abstractNum>
-  <w:abstractNum w:abstractNumId="3" w15:restartNumberingAfterBreak="0">
+  <w:abstractNum w:abstractNumId="4" w15:restartNumberingAfterBreak="0">
     <w:nsid w:val="0CFE1624"/>
     <w:multiLevelType w:val="hybridMultilevel"/>
     <w:tmpl w:val="C94601CA"/>
@@ -1208,7 +1345,7 @@
       </w:pPr>
     </w:lvl>
   </w:abstractNum>
-  <w:abstractNum w:abstractNumId="4" w15:restartNumberingAfterBreak="0">
+  <w:abstractNum w:abstractNumId="5" w15:restartNumberingAfterBreak="0">
     <w:nsid w:val="0F137534"/>
     <w:multiLevelType w:val="hybridMultilevel"/>
     <w:tmpl w:val="ABC4FCAE"/>
@@ -1328,7 +1465,7 @@
       </w:rPr>
     </w:lvl>
   </w:abstractNum>
-  <w:abstractNum w:abstractNumId="5" w15:restartNumberingAfterBreak="0">
+  <w:abstractNum w:abstractNumId="6" w15:restartNumberingAfterBreak="0">
     <w:nsid w:val="0F630238"/>
     <w:multiLevelType w:val="hybridMultilevel"/>
     <w:tmpl w:val="2B0AA5D6"/>
@@ -1414,7 +1551,7 @@
       </w:pPr>
     </w:lvl>
   </w:abstractNum>
-  <w:abstractNum w:abstractNumId="6" w15:restartNumberingAfterBreak="0">
+  <w:abstractNum w:abstractNumId="7" w15:restartNumberingAfterBreak="0">
     <w:nsid w:val="12993720"/>
     <w:multiLevelType w:val="hybridMultilevel"/>
     <w:tmpl w:val="E2849A86"/>
@@ -1500,7 +1637,7 @@
       </w:pPr>
     </w:lvl>
   </w:abstractNum>
-  <w:abstractNum w:abstractNumId="7" w15:restartNumberingAfterBreak="0">
+  <w:abstractNum w:abstractNumId="8" w15:restartNumberingAfterBreak="0">
     <w:nsid w:val="15D95953"/>
     <w:multiLevelType w:val="hybridMultilevel"/>
     <w:tmpl w:val="E2849A86"/>
@@ -1586,7 +1723,7 @@
       </w:pPr>
     </w:lvl>
   </w:abstractNum>
-  <w:abstractNum w:abstractNumId="8" w15:restartNumberingAfterBreak="0">
+  <w:abstractNum w:abstractNumId="9" w15:restartNumberingAfterBreak="0">
     <w:nsid w:val="1B390C68"/>
     <w:multiLevelType w:val="hybridMultilevel"/>
     <w:tmpl w:val="E2849A86"/>
@@ -1672,7 +1809,7 @@
       </w:pPr>
     </w:lvl>
   </w:abstractNum>
-  <w:abstractNum w:abstractNumId="9" w15:restartNumberingAfterBreak="0">
+  <w:abstractNum w:abstractNumId="10" w15:restartNumberingAfterBreak="0">
     <w:nsid w:val="1D6E3917"/>
     <w:multiLevelType w:val="hybridMultilevel"/>
     <w:tmpl w:val="BD003BD8"/>
@@ -1758,7 +1895,7 @@
       </w:pPr>
     </w:lvl>
   </w:abstractNum>
-  <w:abstractNum w:abstractNumId="10" w15:restartNumberingAfterBreak="0">
+  <w:abstractNum w:abstractNumId="11" w15:restartNumberingAfterBreak="0">
     <w:nsid w:val="1ED87D7B"/>
     <w:multiLevelType w:val="hybridMultilevel"/>
     <w:tmpl w:val="3F1A24A0"/>
@@ -1878,7 +2015,7 @@
       </w:rPr>
     </w:lvl>
   </w:abstractNum>
-  <w:abstractNum w:abstractNumId="11" w15:restartNumberingAfterBreak="0">
+  <w:abstractNum w:abstractNumId="12" w15:restartNumberingAfterBreak="0">
     <w:nsid w:val="28395283"/>
     <w:multiLevelType w:val="hybridMultilevel"/>
     <w:tmpl w:val="E2849A86"/>
@@ -1964,7 +2101,7 @@
       </w:pPr>
     </w:lvl>
   </w:abstractNum>
-  <w:abstractNum w:abstractNumId="12" w15:restartNumberingAfterBreak="0">
+  <w:abstractNum w:abstractNumId="13" w15:restartNumberingAfterBreak="0">
     <w:nsid w:val="3072524A"/>
     <w:multiLevelType w:val="hybridMultilevel"/>
     <w:tmpl w:val="0B9A5462"/>
@@ -2084,7 +2221,7 @@
       </w:rPr>
     </w:lvl>
   </w:abstractNum>
-  <w:abstractNum w:abstractNumId="13" w15:restartNumberingAfterBreak="0">
+  <w:abstractNum w:abstractNumId="14" w15:restartNumberingAfterBreak="0">
     <w:nsid w:val="31B65C79"/>
     <w:multiLevelType w:val="hybridMultilevel"/>
     <w:tmpl w:val="9374345A"/>
@@ -2170,7 +2307,7 @@
       </w:pPr>
     </w:lvl>
   </w:abstractNum>
-  <w:abstractNum w:abstractNumId="14" w15:restartNumberingAfterBreak="0">
+  <w:abstractNum w:abstractNumId="15" w15:restartNumberingAfterBreak="0">
     <w:nsid w:val="34EB5547"/>
     <w:multiLevelType w:val="hybridMultilevel"/>
     <w:tmpl w:val="A26A2C86"/>
@@ -2256,7 +2393,7 @@
       </w:pPr>
     </w:lvl>
   </w:abstractNum>
-  <w:abstractNum w:abstractNumId="15" w15:restartNumberingAfterBreak="0">
+  <w:abstractNum w:abstractNumId="16" w15:restartNumberingAfterBreak="0">
     <w:nsid w:val="372C5D7E"/>
     <w:multiLevelType w:val="hybridMultilevel"/>
     <w:tmpl w:val="C94601CA"/>
@@ -2346,7 +2483,7 @@
       </w:pPr>
     </w:lvl>
   </w:abstractNum>
-  <w:abstractNum w:abstractNumId="16" w15:restartNumberingAfterBreak="0">
+  <w:abstractNum w:abstractNumId="17" w15:restartNumberingAfterBreak="0">
     <w:nsid w:val="3A7311EA"/>
     <w:multiLevelType w:val="hybridMultilevel"/>
     <w:tmpl w:val="E2849A86"/>
@@ -2432,7 +2569,7 @@
       </w:pPr>
     </w:lvl>
   </w:abstractNum>
-  <w:abstractNum w:abstractNumId="17" w15:restartNumberingAfterBreak="0">
+  <w:abstractNum w:abstractNumId="18" w15:restartNumberingAfterBreak="0">
     <w:nsid w:val="40634DC5"/>
     <w:multiLevelType w:val="hybridMultilevel"/>
     <w:tmpl w:val="6C36D8B2"/>
@@ -2518,7 +2655,7 @@
       </w:pPr>
     </w:lvl>
   </w:abstractNum>
-  <w:abstractNum w:abstractNumId="18" w15:restartNumberingAfterBreak="0">
+  <w:abstractNum w:abstractNumId="19" w15:restartNumberingAfterBreak="0">
     <w:nsid w:val="40E9743B"/>
     <w:multiLevelType w:val="hybridMultilevel"/>
     <w:tmpl w:val="AE42C6C4"/>
@@ -2604,7 +2741,7 @@
       </w:pPr>
     </w:lvl>
   </w:abstractNum>
-  <w:abstractNum w:abstractNumId="19" w15:restartNumberingAfterBreak="0">
+  <w:abstractNum w:abstractNumId="20" w15:restartNumberingAfterBreak="0">
     <w:nsid w:val="42213A7A"/>
     <w:multiLevelType w:val="hybridMultilevel"/>
     <w:tmpl w:val="E2849A86"/>
@@ -2690,7 +2827,7 @@
       </w:pPr>
     </w:lvl>
   </w:abstractNum>
-  <w:abstractNum w:abstractNumId="20" w15:restartNumberingAfterBreak="0">
+  <w:abstractNum w:abstractNumId="21" w15:restartNumberingAfterBreak="0">
     <w:nsid w:val="43426CA5"/>
     <w:multiLevelType w:val="hybridMultilevel"/>
     <w:tmpl w:val="E2849A86"/>
@@ -2776,7 +2913,7 @@
       </w:pPr>
     </w:lvl>
   </w:abstractNum>
-  <w:abstractNum w:abstractNumId="21" w15:restartNumberingAfterBreak="0">
+  <w:abstractNum w:abstractNumId="22" w15:restartNumberingAfterBreak="0">
     <w:nsid w:val="46950ED1"/>
     <w:multiLevelType w:val="hybridMultilevel"/>
     <w:tmpl w:val="E2849A86"/>
@@ -2862,7 +2999,7 @@
       </w:pPr>
     </w:lvl>
   </w:abstractNum>
-  <w:abstractNum w:abstractNumId="22" w15:restartNumberingAfterBreak="0">
+  <w:abstractNum w:abstractNumId="23" w15:restartNumberingAfterBreak="0">
     <w:nsid w:val="494D5978"/>
     <w:multiLevelType w:val="hybridMultilevel"/>
     <w:tmpl w:val="E2849A86"/>
@@ -2948,7 +3085,7 @@
       </w:pPr>
     </w:lvl>
   </w:abstractNum>
-  <w:abstractNum w:abstractNumId="23" w15:restartNumberingAfterBreak="0">
+  <w:abstractNum w:abstractNumId="24" w15:restartNumberingAfterBreak="0">
     <w:nsid w:val="4B426C5D"/>
     <w:multiLevelType w:val="hybridMultilevel"/>
     <w:tmpl w:val="C94601CA"/>
@@ -3038,7 +3175,7 @@
       </w:pPr>
     </w:lvl>
   </w:abstractNum>
-  <w:abstractNum w:abstractNumId="24" w15:restartNumberingAfterBreak="0">
+  <w:abstractNum w:abstractNumId="25" w15:restartNumberingAfterBreak="0">
     <w:nsid w:val="531D5964"/>
     <w:multiLevelType w:val="hybridMultilevel"/>
     <w:tmpl w:val="D0C81FE2"/>
@@ -3158,7 +3295,7 @@
       </w:rPr>
     </w:lvl>
   </w:abstractNum>
-  <w:abstractNum w:abstractNumId="25" w15:restartNumberingAfterBreak="0">
+  <w:abstractNum w:abstractNumId="26" w15:restartNumberingAfterBreak="0">
     <w:nsid w:val="556552EA"/>
     <w:multiLevelType w:val="hybridMultilevel"/>
     <w:tmpl w:val="ABC4FCAE"/>
@@ -3278,7 +3415,7 @@
       </w:rPr>
     </w:lvl>
   </w:abstractNum>
-  <w:abstractNum w:abstractNumId="26" w15:restartNumberingAfterBreak="0">
+  <w:abstractNum w:abstractNumId="27" w15:restartNumberingAfterBreak="0">
     <w:nsid w:val="561B21E7"/>
     <w:multiLevelType w:val="hybridMultilevel"/>
     <w:tmpl w:val="E2849A86"/>
@@ -3364,7 +3501,7 @@
       </w:pPr>
     </w:lvl>
   </w:abstractNum>
-  <w:abstractNum w:abstractNumId="27" w15:restartNumberingAfterBreak="0">
+  <w:abstractNum w:abstractNumId="28" w15:restartNumberingAfterBreak="0">
     <w:nsid w:val="5BE81BA0"/>
     <w:multiLevelType w:val="hybridMultilevel"/>
     <w:tmpl w:val="E2849A86"/>
@@ -3450,7 +3587,7 @@
       </w:pPr>
     </w:lvl>
   </w:abstractNum>
-  <w:abstractNum w:abstractNumId="28" w15:restartNumberingAfterBreak="0">
+  <w:abstractNum w:abstractNumId="29" w15:restartNumberingAfterBreak="0">
     <w:nsid w:val="5E617CBD"/>
     <w:multiLevelType w:val="hybridMultilevel"/>
     <w:tmpl w:val="FF202E0E"/>
@@ -3536,7 +3673,7 @@
       </w:pPr>
     </w:lvl>
   </w:abstractNum>
-  <w:abstractNum w:abstractNumId="29" w15:restartNumberingAfterBreak="0">
+  <w:abstractNum w:abstractNumId="30" w15:restartNumberingAfterBreak="0">
     <w:nsid w:val="5FE6461C"/>
     <w:multiLevelType w:val="hybridMultilevel"/>
     <w:tmpl w:val="E2849A86"/>
@@ -3622,7 +3759,7 @@
       </w:pPr>
     </w:lvl>
   </w:abstractNum>
-  <w:abstractNum w:abstractNumId="30" w15:restartNumberingAfterBreak="0">
+  <w:abstractNum w:abstractNumId="31" w15:restartNumberingAfterBreak="0">
     <w:nsid w:val="6ECF3E84"/>
     <w:multiLevelType w:val="hybridMultilevel"/>
     <w:tmpl w:val="FF202E0E"/>
@@ -3708,7 +3845,7 @@
       </w:pPr>
     </w:lvl>
   </w:abstractNum>
-  <w:abstractNum w:abstractNumId="31" w15:restartNumberingAfterBreak="0">
+  <w:abstractNum w:abstractNumId="32" w15:restartNumberingAfterBreak="0">
     <w:nsid w:val="6F474054"/>
     <w:multiLevelType w:val="hybridMultilevel"/>
     <w:tmpl w:val="E2849A86"/>
@@ -3794,7 +3931,7 @@
       </w:pPr>
     </w:lvl>
   </w:abstractNum>
-  <w:abstractNum w:abstractNumId="32" w15:restartNumberingAfterBreak="0">
+  <w:abstractNum w:abstractNumId="33" w15:restartNumberingAfterBreak="0">
     <w:nsid w:val="738B7132"/>
     <w:multiLevelType w:val="hybridMultilevel"/>
     <w:tmpl w:val="E2849A86"/>
@@ -3880,7 +4017,7 @@
       </w:pPr>
     </w:lvl>
   </w:abstractNum>
-  <w:abstractNum w:abstractNumId="33" w15:restartNumberingAfterBreak="0">
+  <w:abstractNum w:abstractNumId="34" w15:restartNumberingAfterBreak="0">
     <w:nsid w:val="75C26097"/>
     <w:multiLevelType w:val="hybridMultilevel"/>
     <w:tmpl w:val="2FC4C7BE"/>
@@ -3966,7 +4103,7 @@
       </w:pPr>
     </w:lvl>
   </w:abstractNum>
-  <w:abstractNum w:abstractNumId="34" w15:restartNumberingAfterBreak="0">
+  <w:abstractNum w:abstractNumId="35" w15:restartNumberingAfterBreak="0">
     <w:nsid w:val="78327AFE"/>
     <w:multiLevelType w:val="hybridMultilevel"/>
     <w:tmpl w:val="E2849A86"/>
@@ -4052,7 +4189,7 @@
       </w:pPr>
     </w:lvl>
   </w:abstractNum>
-  <w:abstractNum w:abstractNumId="35" w15:restartNumberingAfterBreak="0">
+  <w:abstractNum w:abstractNumId="36" w15:restartNumberingAfterBreak="0">
     <w:nsid w:val="7A8A4D6D"/>
     <w:multiLevelType w:val="hybridMultilevel"/>
     <w:tmpl w:val="E2849A86"/>
@@ -4138,7 +4275,7 @@
       </w:pPr>
     </w:lvl>
   </w:abstractNum>
-  <w:abstractNum w:abstractNumId="36" w15:restartNumberingAfterBreak="0">
+  <w:abstractNum w:abstractNumId="37" w15:restartNumberingAfterBreak="0">
     <w:nsid w:val="7AD8026B"/>
     <w:multiLevelType w:val="hybridMultilevel"/>
     <w:tmpl w:val="C94601CA"/>
@@ -4228,7 +4365,7 @@
       </w:pPr>
     </w:lvl>
   </w:abstractNum>
-  <w:abstractNum w:abstractNumId="37" w15:restartNumberingAfterBreak="0">
+  <w:abstractNum w:abstractNumId="38" w15:restartNumberingAfterBreak="0">
     <w:nsid w:val="7D3D58F7"/>
     <w:multiLevelType w:val="hybridMultilevel"/>
     <w:tmpl w:val="E2849A86"/>
@@ -4315,118 +4452,121 @@
     </w:lvl>
   </w:abstractNum>
   <w:num w:numId="1" w16cid:durableId="1777750538">
-    <w:abstractNumId w:val="12"/>
+    <w:abstractNumId w:val="13"/>
   </w:num>
   <w:num w:numId="2" w16cid:durableId="67188769">
-    <w:abstractNumId w:val="10"/>
+    <w:abstractNumId w:val="11"/>
   </w:num>
   <w:num w:numId="3" w16cid:durableId="85225300">
-    <w:abstractNumId w:val="4"/>
+    <w:abstractNumId w:val="5"/>
   </w:num>
   <w:num w:numId="4" w16cid:durableId="683940528">
+    <w:abstractNumId w:val="26"/>
+  </w:num>
+  <w:num w:numId="5" w16cid:durableId="60715621">
     <w:abstractNumId w:val="25"/>
   </w:num>
-  <w:num w:numId="5" w16cid:durableId="60715621">
-    <w:abstractNumId w:val="24"/>
+  <w:num w:numId="6" w16cid:durableId="2100172375">
+    <w:abstractNumId w:val="19"/>
   </w:num>
-  <w:num w:numId="6" w16cid:durableId="2100172375">
+  <w:num w:numId="7" w16cid:durableId="1613243675">
     <w:abstractNumId w:val="18"/>
   </w:num>
-  <w:num w:numId="7" w16cid:durableId="1613243675">
-    <w:abstractNumId w:val="17"/>
-  </w:num>
   <w:num w:numId="8" w16cid:durableId="1646272400">
-    <w:abstractNumId w:val="2"/>
+    <w:abstractNumId w:val="3"/>
   </w:num>
   <w:num w:numId="9" w16cid:durableId="1426653857">
     <w:abstractNumId w:val="0"/>
   </w:num>
   <w:num w:numId="10" w16cid:durableId="1039890761">
+    <w:abstractNumId w:val="15"/>
+  </w:num>
+  <w:num w:numId="11" w16cid:durableId="446511969">
     <w:abstractNumId w:val="14"/>
   </w:num>
-  <w:num w:numId="11" w16cid:durableId="446511969">
-    <w:abstractNumId w:val="13"/>
+  <w:num w:numId="12" w16cid:durableId="564725751">
+    <w:abstractNumId w:val="23"/>
   </w:num>
-  <w:num w:numId="12" w16cid:durableId="564725751">
+  <w:num w:numId="13" w16cid:durableId="1931158633">
+    <w:abstractNumId w:val="17"/>
+  </w:num>
+  <w:num w:numId="14" w16cid:durableId="601493489">
+    <w:abstractNumId w:val="29"/>
+  </w:num>
+  <w:num w:numId="15" w16cid:durableId="1416778914">
+    <w:abstractNumId w:val="34"/>
+  </w:num>
+  <w:num w:numId="16" w16cid:durableId="672806051">
+    <w:abstractNumId w:val="10"/>
+  </w:num>
+  <w:num w:numId="17" w16cid:durableId="250168783">
+    <w:abstractNumId w:val="31"/>
+  </w:num>
+  <w:num w:numId="18" w16cid:durableId="1395885">
+    <w:abstractNumId w:val="37"/>
+  </w:num>
+  <w:num w:numId="19" w16cid:durableId="68383802">
+    <w:abstractNumId w:val="16"/>
+  </w:num>
+  <w:num w:numId="20" w16cid:durableId="1911648861">
+    <w:abstractNumId w:val="24"/>
+  </w:num>
+  <w:num w:numId="21" w16cid:durableId="627055458">
+    <w:abstractNumId w:val="2"/>
+  </w:num>
+  <w:num w:numId="22" w16cid:durableId="621229773">
+    <w:abstractNumId w:val="4"/>
+  </w:num>
+  <w:num w:numId="23" w16cid:durableId="655308217">
+    <w:abstractNumId w:val="9"/>
+  </w:num>
+  <w:num w:numId="24" w16cid:durableId="1128401562">
+    <w:abstractNumId w:val="12"/>
+  </w:num>
+  <w:num w:numId="25" w16cid:durableId="451285935">
+    <w:abstractNumId w:val="20"/>
+  </w:num>
+  <w:num w:numId="26" w16cid:durableId="1809785605">
+    <w:abstractNumId w:val="30"/>
+  </w:num>
+  <w:num w:numId="27" w16cid:durableId="1366784494">
+    <w:abstractNumId w:val="27"/>
+  </w:num>
+  <w:num w:numId="28" w16cid:durableId="634019370">
     <w:abstractNumId w:val="22"/>
   </w:num>
-  <w:num w:numId="13" w16cid:durableId="1931158633">
-    <w:abstractNumId w:val="16"/>
+  <w:num w:numId="29" w16cid:durableId="390152208">
+    <w:abstractNumId w:val="32"/>
   </w:num>
-  <w:num w:numId="14" w16cid:durableId="601493489">
+  <w:num w:numId="30" w16cid:durableId="929578765">
+    <w:abstractNumId w:val="35"/>
+  </w:num>
+  <w:num w:numId="31" w16cid:durableId="107089178">
     <w:abstractNumId w:val="28"/>
   </w:num>
-  <w:num w:numId="15" w16cid:durableId="1416778914">
+  <w:num w:numId="32" w16cid:durableId="1068649530">
+    <w:abstractNumId w:val="21"/>
+  </w:num>
+  <w:num w:numId="33" w16cid:durableId="2060089795">
+    <w:abstractNumId w:val="7"/>
+  </w:num>
+  <w:num w:numId="34" w16cid:durableId="616764925">
+    <w:abstractNumId w:val="36"/>
+  </w:num>
+  <w:num w:numId="35" w16cid:durableId="17780178">
+    <w:abstractNumId w:val="8"/>
+  </w:num>
+  <w:num w:numId="36" w16cid:durableId="990212989">
+    <w:abstractNumId w:val="38"/>
+  </w:num>
+  <w:num w:numId="37" w16cid:durableId="1637448019">
     <w:abstractNumId w:val="33"/>
   </w:num>
-  <w:num w:numId="16" w16cid:durableId="672806051">
-    <w:abstractNumId w:val="9"/>
-  </w:num>
-  <w:num w:numId="17" w16cid:durableId="250168783">
-    <w:abstractNumId w:val="30"/>
-  </w:num>
-  <w:num w:numId="18" w16cid:durableId="1395885">
-    <w:abstractNumId w:val="36"/>
-  </w:num>
-  <w:num w:numId="19" w16cid:durableId="68383802">
-    <w:abstractNumId w:val="15"/>
-  </w:num>
-  <w:num w:numId="20" w16cid:durableId="1911648861">
-    <w:abstractNumId w:val="23"/>
-  </w:num>
-  <w:num w:numId="21" w16cid:durableId="627055458">
-    <w:abstractNumId w:val="1"/>
-  </w:num>
-  <w:num w:numId="22" w16cid:durableId="621229773">
-    <w:abstractNumId w:val="3"/>
-  </w:num>
-  <w:num w:numId="23" w16cid:durableId="655308217">
-    <w:abstractNumId w:val="8"/>
-  </w:num>
-  <w:num w:numId="24" w16cid:durableId="1128401562">
-    <w:abstractNumId w:val="11"/>
-  </w:num>
-  <w:num w:numId="25" w16cid:durableId="451285935">
-    <w:abstractNumId w:val="19"/>
-  </w:num>
-  <w:num w:numId="26" w16cid:durableId="1809785605">
-    <w:abstractNumId w:val="29"/>
-  </w:num>
-  <w:num w:numId="27" w16cid:durableId="1366784494">
-    <w:abstractNumId w:val="26"/>
-  </w:num>
-  <w:num w:numId="28" w16cid:durableId="634019370">
-    <w:abstractNumId w:val="21"/>
-  </w:num>
-  <w:num w:numId="29" w16cid:durableId="390152208">
-    <w:abstractNumId w:val="31"/>
-  </w:num>
-  <w:num w:numId="30" w16cid:durableId="929578765">
-    <w:abstractNumId w:val="34"/>
-  </w:num>
-  <w:num w:numId="31" w16cid:durableId="107089178">
-    <w:abstractNumId w:val="27"/>
-  </w:num>
-  <w:num w:numId="32" w16cid:durableId="1068649530">
-    <w:abstractNumId w:val="20"/>
-  </w:num>
-  <w:num w:numId="33" w16cid:durableId="2060089795">
+  <w:num w:numId="38" w16cid:durableId="1610117782">
     <w:abstractNumId w:val="6"/>
   </w:num>
-  <w:num w:numId="34" w16cid:durableId="616764925">
-    <w:abstractNumId w:val="35"/>
-  </w:num>
-  <w:num w:numId="35" w16cid:durableId="17780178">
-    <w:abstractNumId w:val="7"/>
-  </w:num>
-  <w:num w:numId="36" w16cid:durableId="990212989">
-    <w:abstractNumId w:val="37"/>
-  </w:num>
-  <w:num w:numId="37" w16cid:durableId="1637448019">
-    <w:abstractNumId w:val="32"/>
-  </w:num>
-  <w:num w:numId="38" w16cid:durableId="1610117782">
-    <w:abstractNumId w:val="5"/>
+  <w:num w:numId="39" w16cid:durableId="1026564227">
+    <w:abstractNumId w:val="1"/>
   </w:num>
 </w:numbering>
 </file>

</xml_diff>

<commit_message>
Post and comment card and form is implemented. Some fetures will be added later.
</commit_message>
<xml_diff>
--- a/design/student-forum project-workflow.docx
+++ b/design/student-forum project-workflow.docx
@@ -333,7 +333,21 @@
           <w:spacing w:val="-1"/>
           <w:u w:val="thick"/>
         </w:rPr>
-        <w:t>05.09.2023-Thu:</w:t>
+        <w:t>05.09.2023-</w:t>
+      </w:r>
+      <w:r>
+        <w:rPr>
+          <w:spacing w:val="-1"/>
+          <w:u w:val="thick"/>
+        </w:rPr>
+        <w:t>Mon</w:t>
+      </w:r>
+      <w:r>
+        <w:rPr>
+          <w:spacing w:val="-1"/>
+          <w:u w:val="thick"/>
+        </w:rPr>
+        <w:t>:</w:t>
       </w:r>
     </w:p>
     <w:p>
@@ -393,14 +407,257 @@
           <w:spacing w:val="-1"/>
           <w:u w:val="thick"/>
         </w:rPr>
-        <w:t>0</w:t>
+        <w:t>06.09.2023-</w:t>
       </w:r>
       <w:r>
         <w:rPr>
           <w:spacing w:val="-1"/>
           <w:u w:val="thick"/>
         </w:rPr>
-        <w:t>6</w:t>
+        <w:t>Tue</w:t>
+      </w:r>
+      <w:r>
+        <w:rPr>
+          <w:spacing w:val="-1"/>
+          <w:u w:val="thick"/>
+        </w:rPr>
+        <w:t>:</w:t>
+      </w:r>
+    </w:p>
+    <w:p>
+      <w:pPr>
+        <w:pStyle w:val="ListParagraph"/>
+        <w:numPr>
+          <w:ilvl w:val="0"/>
+          <w:numId w:val="39"/>
+        </w:numPr>
+      </w:pPr>
+      <w:r>
+        <w:t>To do:</w:t>
+      </w:r>
+    </w:p>
+    <w:p>
+      <w:pPr>
+        <w:pStyle w:val="ListParagraph"/>
+        <w:numPr>
+          <w:ilvl w:val="1"/>
+          <w:numId w:val="39"/>
+        </w:numPr>
+      </w:pPr>
+      <w:r>
+        <w:t>Create container for comment card to add create date and more feature to comment object.</w:t>
+      </w:r>
+    </w:p>
+    <w:p>
+      <w:pPr>
+        <w:pStyle w:val="Heading2"/>
+        <w:spacing w:before="89"/>
+        <w:ind w:left="0" w:firstLine="720"/>
+        <w:rPr>
+          <w:spacing w:val="-1"/>
+          <w:u w:val="thick"/>
+        </w:rPr>
+      </w:pPr>
+      <w:r>
+        <w:rPr>
+          <w:spacing w:val="-1"/>
+          <w:u w:val="thick"/>
+        </w:rPr>
+        <w:t>0</w:t>
+      </w:r>
+      <w:r>
+        <w:rPr>
+          <w:spacing w:val="-1"/>
+          <w:u w:val="thick"/>
+        </w:rPr>
+        <w:t>7</w:t>
+      </w:r>
+      <w:r>
+        <w:rPr>
+          <w:spacing w:val="-1"/>
+          <w:u w:val="thick"/>
+        </w:rPr>
+        <w:t>.09.2023-Wed:</w:t>
+      </w:r>
+    </w:p>
+    <w:p>
+      <w:pPr>
+        <w:pStyle w:val="ListParagraph"/>
+        <w:numPr>
+          <w:ilvl w:val="0"/>
+          <w:numId w:val="40"/>
+        </w:numPr>
+      </w:pPr>
+      <w:r>
+        <w:t>To do:</w:t>
+      </w:r>
+    </w:p>
+    <w:p>
+      <w:pPr>
+        <w:pStyle w:val="ListParagraph"/>
+        <w:numPr>
+          <w:ilvl w:val="1"/>
+          <w:numId w:val="40"/>
+        </w:numPr>
+        <w:rPr>
+          <w:strike/>
+        </w:rPr>
+      </w:pPr>
+      <w:r>
+        <w:rPr>
+          <w:strike/>
+        </w:rPr>
+        <w:t>Create comment form.</w:t>
+      </w:r>
+    </w:p>
+    <w:p>
+      <w:pPr>
+        <w:pStyle w:val="ListParagraph"/>
+        <w:numPr>
+          <w:ilvl w:val="1"/>
+          <w:numId w:val="40"/>
+        </w:numPr>
+      </w:pPr>
+      <w:proofErr w:type="spellStart"/>
+      <w:r>
+        <w:t>UpVote</w:t>
+      </w:r>
+      <w:proofErr w:type="spellEnd"/>
+      <w:r>
+        <w:t xml:space="preserve"> and </w:t>
+      </w:r>
+      <w:proofErr w:type="spellStart"/>
+      <w:r>
+        <w:t>DownVote</w:t>
+      </w:r>
+      <w:proofErr w:type="spellEnd"/>
+      <w:r>
+        <w:t xml:space="preserve"> button disable when user not </w:t>
+      </w:r>
+      <w:r>
+        <w:t>authenticated,</w:t>
+      </w:r>
+      <w:r>
+        <w:t xml:space="preserve"> and </w:t>
+      </w:r>
+      <w:r>
+        <w:t xml:space="preserve">user cannot vote same type. Also, after user voted make vote button color darker. </w:t>
+      </w:r>
+    </w:p>
+    <w:p>
+      <w:pPr>
+        <w:pStyle w:val="ListParagraph"/>
+        <w:numPr>
+          <w:ilvl w:val="1"/>
+          <w:numId w:val="40"/>
+        </w:numPr>
+      </w:pPr>
+      <w:r>
+        <w:t xml:space="preserve">Implement delete post and comment features. Most probably with </w:t>
+      </w:r>
+      <w:proofErr w:type="spellStart"/>
+      <w:r>
+        <w:t>MoreVertIcon</w:t>
+      </w:r>
+      <w:proofErr w:type="spellEnd"/>
+      <w:r>
+        <w:t>.</w:t>
+      </w:r>
+    </w:p>
+    <w:p>
+      <w:pPr>
+        <w:pStyle w:val="ListParagraph"/>
+        <w:numPr>
+          <w:ilvl w:val="1"/>
+          <w:numId w:val="40"/>
+        </w:numPr>
+      </w:pPr>
+      <w:r>
+        <w:t xml:space="preserve">Implement </w:t>
+      </w:r>
+      <w:r>
+        <w:t>update</w:t>
+      </w:r>
+      <w:r>
+        <w:t xml:space="preserve"> post and comment features. Most probably </w:t>
+      </w:r>
+      <w:r>
+        <w:t>with</w:t>
+      </w:r>
+      <w:r>
+        <w:t xml:space="preserve"> </w:t>
+      </w:r>
+      <w:proofErr w:type="spellStart"/>
+      <w:r>
+        <w:t>MoreVertIcon</w:t>
+      </w:r>
+      <w:proofErr w:type="spellEnd"/>
+      <w:r>
+        <w:t>.</w:t>
+      </w:r>
+      <w:r>
+        <w:t xml:space="preserve"> Also, add update date.</w:t>
+      </w:r>
+    </w:p>
+    <w:p>
+      <w:pPr>
+        <w:pStyle w:val="ListParagraph"/>
+        <w:numPr>
+          <w:ilvl w:val="1"/>
+          <w:numId w:val="40"/>
+        </w:numPr>
+      </w:pPr>
+      <w:r>
+        <w:t>Forward button implementation in future.</w:t>
+      </w:r>
+    </w:p>
+    <w:p>
+      <w:pPr>
+        <w:pStyle w:val="ListParagraph"/>
+        <w:numPr>
+          <w:ilvl w:val="1"/>
+          <w:numId w:val="40"/>
+        </w:numPr>
+      </w:pPr>
+      <w:r>
+        <w:t>Post image handling.</w:t>
+      </w:r>
+    </w:p>
+    <w:p>
+      <w:pPr>
+        <w:pStyle w:val="ListParagraph"/>
+        <w:numPr>
+          <w:ilvl w:val="1"/>
+          <w:numId w:val="40"/>
+        </w:numPr>
+      </w:pPr>
+      <w:r>
+        <w:t>Should we show user first name and last name on the post or username?</w:t>
+      </w:r>
+    </w:p>
+    <w:p>
+      <w:pPr>
+        <w:pStyle w:val="Heading2"/>
+        <w:spacing w:before="89"/>
+        <w:ind w:left="0" w:firstLine="720"/>
+        <w:rPr>
+          <w:spacing w:val="-1"/>
+          <w:u w:val="thick"/>
+        </w:rPr>
+      </w:pPr>
+      <w:r>
+        <w:rPr>
+          <w:spacing w:val="-1"/>
+          <w:u w:val="thick"/>
+        </w:rPr>
+        <w:t>0</w:t>
+      </w:r>
+      <w:r>
+        <w:rPr>
+          <w:spacing w:val="-1"/>
+          <w:u w:val="thick"/>
+        </w:rPr>
+        <w:t>8</w:t>
       </w:r>
       <w:r>
         <w:rPr>
@@ -414,7 +671,7 @@
           <w:spacing w:val="-1"/>
           <w:u w:val="thick"/>
         </w:rPr>
-        <w:t>Wed</w:t>
+        <w:t>Thu</w:t>
       </w:r>
       <w:r>
         <w:rPr>
@@ -429,23 +686,23 @@
         <w:pStyle w:val="ListParagraph"/>
         <w:numPr>
           <w:ilvl w:val="0"/>
-          <w:numId w:val="39"/>
+          <w:numId w:val="41"/>
         </w:numPr>
       </w:pPr>
       <w:r>
-        <w:t>To do:</w:t>
+        <w:t>Code review both backend and frontend.</w:t>
       </w:r>
     </w:p>
     <w:p>
       <w:pPr>
         <w:pStyle w:val="ListParagraph"/>
         <w:numPr>
-          <w:ilvl w:val="1"/>
-          <w:numId w:val="39"/>
+          <w:ilvl w:val="0"/>
+          <w:numId w:val="41"/>
         </w:numPr>
       </w:pPr>
       <w:r>
-        <w:t>Create container for comment card to add create date and more feature to comment object.</w:t>
+        <w:t>Authentication and authorization.</w:t>
       </w:r>
     </w:p>
     <w:p/>
@@ -1810,6 +2067,92 @@
     </w:lvl>
   </w:abstractNum>
   <w:abstractNum w:abstractNumId="10" w15:restartNumberingAfterBreak="0">
+    <w:nsid w:val="1CA11035"/>
+    <w:multiLevelType w:val="hybridMultilevel"/>
+    <w:tmpl w:val="2B0AA5D6"/>
+    <w:lvl w:ilvl="0" w:tplc="FFFFFFFF">
+      <w:start w:val="1"/>
+      <w:numFmt w:val="decimal"/>
+      <w:lvlText w:val="%1."/>
+      <w:lvlJc w:val="left"/>
+      <w:pPr>
+        <w:ind w:left="1080" w:hanging="360"/>
+      </w:pPr>
+    </w:lvl>
+    <w:lvl w:ilvl="1" w:tplc="FFFFFFFF">
+      <w:start w:val="1"/>
+      <w:numFmt w:val="lowerLetter"/>
+      <w:lvlText w:val="%2."/>
+      <w:lvlJc w:val="left"/>
+      <w:pPr>
+        <w:ind w:left="1800" w:hanging="360"/>
+      </w:pPr>
+    </w:lvl>
+    <w:lvl w:ilvl="2" w:tplc="FFFFFFFF">
+      <w:start w:val="1"/>
+      <w:numFmt w:val="lowerRoman"/>
+      <w:lvlText w:val="%3."/>
+      <w:lvlJc w:val="right"/>
+      <w:pPr>
+        <w:ind w:left="2520" w:hanging="180"/>
+      </w:pPr>
+    </w:lvl>
+    <w:lvl w:ilvl="3" w:tplc="FFFFFFFF">
+      <w:start w:val="1"/>
+      <w:numFmt w:val="decimal"/>
+      <w:lvlText w:val="%4."/>
+      <w:lvlJc w:val="left"/>
+      <w:pPr>
+        <w:ind w:left="3240" w:hanging="360"/>
+      </w:pPr>
+    </w:lvl>
+    <w:lvl w:ilvl="4" w:tplc="FFFFFFFF">
+      <w:start w:val="1"/>
+      <w:numFmt w:val="lowerLetter"/>
+      <w:lvlText w:val="%5."/>
+      <w:lvlJc w:val="left"/>
+      <w:pPr>
+        <w:ind w:left="3960" w:hanging="360"/>
+      </w:pPr>
+    </w:lvl>
+    <w:lvl w:ilvl="5" w:tplc="FFFFFFFF">
+      <w:start w:val="1"/>
+      <w:numFmt w:val="lowerRoman"/>
+      <w:lvlText w:val="%6."/>
+      <w:lvlJc w:val="right"/>
+      <w:pPr>
+        <w:ind w:left="4680" w:hanging="180"/>
+      </w:pPr>
+    </w:lvl>
+    <w:lvl w:ilvl="6" w:tplc="FFFFFFFF">
+      <w:start w:val="1"/>
+      <w:numFmt w:val="decimal"/>
+      <w:lvlText w:val="%7."/>
+      <w:lvlJc w:val="left"/>
+      <w:pPr>
+        <w:ind w:left="5400" w:hanging="360"/>
+      </w:pPr>
+    </w:lvl>
+    <w:lvl w:ilvl="7" w:tplc="FFFFFFFF">
+      <w:start w:val="1"/>
+      <w:numFmt w:val="lowerLetter"/>
+      <w:lvlText w:val="%8."/>
+      <w:lvlJc w:val="left"/>
+      <w:pPr>
+        <w:ind w:left="6120" w:hanging="360"/>
+      </w:pPr>
+    </w:lvl>
+    <w:lvl w:ilvl="8" w:tplc="FFFFFFFF">
+      <w:start w:val="1"/>
+      <w:numFmt w:val="lowerRoman"/>
+      <w:lvlText w:val="%9."/>
+      <w:lvlJc w:val="right"/>
+      <w:pPr>
+        <w:ind w:left="6840" w:hanging="180"/>
+      </w:pPr>
+    </w:lvl>
+  </w:abstractNum>
+  <w:abstractNum w:abstractNumId="11" w15:restartNumberingAfterBreak="0">
     <w:nsid w:val="1D6E3917"/>
     <w:multiLevelType w:val="hybridMultilevel"/>
     <w:tmpl w:val="BD003BD8"/>
@@ -1895,7 +2238,7 @@
       </w:pPr>
     </w:lvl>
   </w:abstractNum>
-  <w:abstractNum w:abstractNumId="11" w15:restartNumberingAfterBreak="0">
+  <w:abstractNum w:abstractNumId="12" w15:restartNumberingAfterBreak="0">
     <w:nsid w:val="1ED87D7B"/>
     <w:multiLevelType w:val="hybridMultilevel"/>
     <w:tmpl w:val="3F1A24A0"/>
@@ -2015,7 +2358,7 @@
       </w:rPr>
     </w:lvl>
   </w:abstractNum>
-  <w:abstractNum w:abstractNumId="12" w15:restartNumberingAfterBreak="0">
+  <w:abstractNum w:abstractNumId="13" w15:restartNumberingAfterBreak="0">
     <w:nsid w:val="28395283"/>
     <w:multiLevelType w:val="hybridMultilevel"/>
     <w:tmpl w:val="E2849A86"/>
@@ -2101,7 +2444,7 @@
       </w:pPr>
     </w:lvl>
   </w:abstractNum>
-  <w:abstractNum w:abstractNumId="13" w15:restartNumberingAfterBreak="0">
+  <w:abstractNum w:abstractNumId="14" w15:restartNumberingAfterBreak="0">
     <w:nsid w:val="3072524A"/>
     <w:multiLevelType w:val="hybridMultilevel"/>
     <w:tmpl w:val="0B9A5462"/>
@@ -2221,7 +2564,7 @@
       </w:rPr>
     </w:lvl>
   </w:abstractNum>
-  <w:abstractNum w:abstractNumId="14" w15:restartNumberingAfterBreak="0">
+  <w:abstractNum w:abstractNumId="15" w15:restartNumberingAfterBreak="0">
     <w:nsid w:val="31B65C79"/>
     <w:multiLevelType w:val="hybridMultilevel"/>
     <w:tmpl w:val="9374345A"/>
@@ -2307,7 +2650,7 @@
       </w:pPr>
     </w:lvl>
   </w:abstractNum>
-  <w:abstractNum w:abstractNumId="15" w15:restartNumberingAfterBreak="0">
+  <w:abstractNum w:abstractNumId="16" w15:restartNumberingAfterBreak="0">
     <w:nsid w:val="34EB5547"/>
     <w:multiLevelType w:val="hybridMultilevel"/>
     <w:tmpl w:val="A26A2C86"/>
@@ -2393,7 +2736,7 @@
       </w:pPr>
     </w:lvl>
   </w:abstractNum>
-  <w:abstractNum w:abstractNumId="16" w15:restartNumberingAfterBreak="0">
+  <w:abstractNum w:abstractNumId="17" w15:restartNumberingAfterBreak="0">
     <w:nsid w:val="372C5D7E"/>
     <w:multiLevelType w:val="hybridMultilevel"/>
     <w:tmpl w:val="C94601CA"/>
@@ -2483,7 +2826,7 @@
       </w:pPr>
     </w:lvl>
   </w:abstractNum>
-  <w:abstractNum w:abstractNumId="17" w15:restartNumberingAfterBreak="0">
+  <w:abstractNum w:abstractNumId="18" w15:restartNumberingAfterBreak="0">
     <w:nsid w:val="3A7311EA"/>
     <w:multiLevelType w:val="hybridMultilevel"/>
     <w:tmpl w:val="E2849A86"/>
@@ -2569,7 +2912,7 @@
       </w:pPr>
     </w:lvl>
   </w:abstractNum>
-  <w:abstractNum w:abstractNumId="18" w15:restartNumberingAfterBreak="0">
+  <w:abstractNum w:abstractNumId="19" w15:restartNumberingAfterBreak="0">
     <w:nsid w:val="40634DC5"/>
     <w:multiLevelType w:val="hybridMultilevel"/>
     <w:tmpl w:val="6C36D8B2"/>
@@ -2655,7 +2998,7 @@
       </w:pPr>
     </w:lvl>
   </w:abstractNum>
-  <w:abstractNum w:abstractNumId="19" w15:restartNumberingAfterBreak="0">
+  <w:abstractNum w:abstractNumId="20" w15:restartNumberingAfterBreak="0">
     <w:nsid w:val="40E9743B"/>
     <w:multiLevelType w:val="hybridMultilevel"/>
     <w:tmpl w:val="AE42C6C4"/>
@@ -2741,7 +3084,7 @@
       </w:pPr>
     </w:lvl>
   </w:abstractNum>
-  <w:abstractNum w:abstractNumId="20" w15:restartNumberingAfterBreak="0">
+  <w:abstractNum w:abstractNumId="21" w15:restartNumberingAfterBreak="0">
     <w:nsid w:val="42213A7A"/>
     <w:multiLevelType w:val="hybridMultilevel"/>
     <w:tmpl w:val="E2849A86"/>
@@ -2827,7 +3170,7 @@
       </w:pPr>
     </w:lvl>
   </w:abstractNum>
-  <w:abstractNum w:abstractNumId="21" w15:restartNumberingAfterBreak="0">
+  <w:abstractNum w:abstractNumId="22" w15:restartNumberingAfterBreak="0">
     <w:nsid w:val="43426CA5"/>
     <w:multiLevelType w:val="hybridMultilevel"/>
     <w:tmpl w:val="E2849A86"/>
@@ -2913,7 +3256,93 @@
       </w:pPr>
     </w:lvl>
   </w:abstractNum>
-  <w:abstractNum w:abstractNumId="22" w15:restartNumberingAfterBreak="0">
+  <w:abstractNum w:abstractNumId="23" w15:restartNumberingAfterBreak="0">
+    <w:nsid w:val="4690573E"/>
+    <w:multiLevelType w:val="hybridMultilevel"/>
+    <w:tmpl w:val="2B0AA5D6"/>
+    <w:lvl w:ilvl="0" w:tplc="FFFFFFFF">
+      <w:start w:val="1"/>
+      <w:numFmt w:val="decimal"/>
+      <w:lvlText w:val="%1."/>
+      <w:lvlJc w:val="left"/>
+      <w:pPr>
+        <w:ind w:left="1080" w:hanging="360"/>
+      </w:pPr>
+    </w:lvl>
+    <w:lvl w:ilvl="1" w:tplc="FFFFFFFF">
+      <w:start w:val="1"/>
+      <w:numFmt w:val="lowerLetter"/>
+      <w:lvlText w:val="%2."/>
+      <w:lvlJc w:val="left"/>
+      <w:pPr>
+        <w:ind w:left="1800" w:hanging="360"/>
+      </w:pPr>
+    </w:lvl>
+    <w:lvl w:ilvl="2" w:tplc="FFFFFFFF">
+      <w:start w:val="1"/>
+      <w:numFmt w:val="lowerRoman"/>
+      <w:lvlText w:val="%3."/>
+      <w:lvlJc w:val="right"/>
+      <w:pPr>
+        <w:ind w:left="2520" w:hanging="180"/>
+      </w:pPr>
+    </w:lvl>
+    <w:lvl w:ilvl="3" w:tplc="FFFFFFFF">
+      <w:start w:val="1"/>
+      <w:numFmt w:val="decimal"/>
+      <w:lvlText w:val="%4."/>
+      <w:lvlJc w:val="left"/>
+      <w:pPr>
+        <w:ind w:left="3240" w:hanging="360"/>
+      </w:pPr>
+    </w:lvl>
+    <w:lvl w:ilvl="4" w:tplc="FFFFFFFF">
+      <w:start w:val="1"/>
+      <w:numFmt w:val="lowerLetter"/>
+      <w:lvlText w:val="%5."/>
+      <w:lvlJc w:val="left"/>
+      <w:pPr>
+        <w:ind w:left="3960" w:hanging="360"/>
+      </w:pPr>
+    </w:lvl>
+    <w:lvl w:ilvl="5" w:tplc="FFFFFFFF">
+      <w:start w:val="1"/>
+      <w:numFmt w:val="lowerRoman"/>
+      <w:lvlText w:val="%6."/>
+      <w:lvlJc w:val="right"/>
+      <w:pPr>
+        <w:ind w:left="4680" w:hanging="180"/>
+      </w:pPr>
+    </w:lvl>
+    <w:lvl w:ilvl="6" w:tplc="FFFFFFFF">
+      <w:start w:val="1"/>
+      <w:numFmt w:val="decimal"/>
+      <w:lvlText w:val="%7."/>
+      <w:lvlJc w:val="left"/>
+      <w:pPr>
+        <w:ind w:left="5400" w:hanging="360"/>
+      </w:pPr>
+    </w:lvl>
+    <w:lvl w:ilvl="7" w:tplc="FFFFFFFF">
+      <w:start w:val="1"/>
+      <w:numFmt w:val="lowerLetter"/>
+      <w:lvlText w:val="%8."/>
+      <w:lvlJc w:val="left"/>
+      <w:pPr>
+        <w:ind w:left="6120" w:hanging="360"/>
+      </w:pPr>
+    </w:lvl>
+    <w:lvl w:ilvl="8" w:tplc="FFFFFFFF">
+      <w:start w:val="1"/>
+      <w:numFmt w:val="lowerRoman"/>
+      <w:lvlText w:val="%9."/>
+      <w:lvlJc w:val="right"/>
+      <w:pPr>
+        <w:ind w:left="6840" w:hanging="180"/>
+      </w:pPr>
+    </w:lvl>
+  </w:abstractNum>
+  <w:abstractNum w:abstractNumId="24" w15:restartNumberingAfterBreak="0">
     <w:nsid w:val="46950ED1"/>
     <w:multiLevelType w:val="hybridMultilevel"/>
     <w:tmpl w:val="E2849A86"/>
@@ -2999,7 +3428,7 @@
       </w:pPr>
     </w:lvl>
   </w:abstractNum>
-  <w:abstractNum w:abstractNumId="23" w15:restartNumberingAfterBreak="0">
+  <w:abstractNum w:abstractNumId="25" w15:restartNumberingAfterBreak="0">
     <w:nsid w:val="494D5978"/>
     <w:multiLevelType w:val="hybridMultilevel"/>
     <w:tmpl w:val="E2849A86"/>
@@ -3085,7 +3514,7 @@
       </w:pPr>
     </w:lvl>
   </w:abstractNum>
-  <w:abstractNum w:abstractNumId="24" w15:restartNumberingAfterBreak="0">
+  <w:abstractNum w:abstractNumId="26" w15:restartNumberingAfterBreak="0">
     <w:nsid w:val="4B426C5D"/>
     <w:multiLevelType w:val="hybridMultilevel"/>
     <w:tmpl w:val="C94601CA"/>
@@ -3175,7 +3604,7 @@
       </w:pPr>
     </w:lvl>
   </w:abstractNum>
-  <w:abstractNum w:abstractNumId="25" w15:restartNumberingAfterBreak="0">
+  <w:abstractNum w:abstractNumId="27" w15:restartNumberingAfterBreak="0">
     <w:nsid w:val="531D5964"/>
     <w:multiLevelType w:val="hybridMultilevel"/>
     <w:tmpl w:val="D0C81FE2"/>
@@ -3295,7 +3724,7 @@
       </w:rPr>
     </w:lvl>
   </w:abstractNum>
-  <w:abstractNum w:abstractNumId="26" w15:restartNumberingAfterBreak="0">
+  <w:abstractNum w:abstractNumId="28" w15:restartNumberingAfterBreak="0">
     <w:nsid w:val="556552EA"/>
     <w:multiLevelType w:val="hybridMultilevel"/>
     <w:tmpl w:val="ABC4FCAE"/>
@@ -3415,7 +3844,7 @@
       </w:rPr>
     </w:lvl>
   </w:abstractNum>
-  <w:abstractNum w:abstractNumId="27" w15:restartNumberingAfterBreak="0">
+  <w:abstractNum w:abstractNumId="29" w15:restartNumberingAfterBreak="0">
     <w:nsid w:val="561B21E7"/>
     <w:multiLevelType w:val="hybridMultilevel"/>
     <w:tmpl w:val="E2849A86"/>
@@ -3501,7 +3930,7 @@
       </w:pPr>
     </w:lvl>
   </w:abstractNum>
-  <w:abstractNum w:abstractNumId="28" w15:restartNumberingAfterBreak="0">
+  <w:abstractNum w:abstractNumId="30" w15:restartNumberingAfterBreak="0">
     <w:nsid w:val="5BE81BA0"/>
     <w:multiLevelType w:val="hybridMultilevel"/>
     <w:tmpl w:val="E2849A86"/>
@@ -3587,7 +4016,7 @@
       </w:pPr>
     </w:lvl>
   </w:abstractNum>
-  <w:abstractNum w:abstractNumId="29" w15:restartNumberingAfterBreak="0">
+  <w:abstractNum w:abstractNumId="31" w15:restartNumberingAfterBreak="0">
     <w:nsid w:val="5E617CBD"/>
     <w:multiLevelType w:val="hybridMultilevel"/>
     <w:tmpl w:val="FF202E0E"/>
@@ -3673,7 +4102,7 @@
       </w:pPr>
     </w:lvl>
   </w:abstractNum>
-  <w:abstractNum w:abstractNumId="30" w15:restartNumberingAfterBreak="0">
+  <w:abstractNum w:abstractNumId="32" w15:restartNumberingAfterBreak="0">
     <w:nsid w:val="5FE6461C"/>
     <w:multiLevelType w:val="hybridMultilevel"/>
     <w:tmpl w:val="E2849A86"/>
@@ -3759,7 +4188,7 @@
       </w:pPr>
     </w:lvl>
   </w:abstractNum>
-  <w:abstractNum w:abstractNumId="31" w15:restartNumberingAfterBreak="0">
+  <w:abstractNum w:abstractNumId="33" w15:restartNumberingAfterBreak="0">
     <w:nsid w:val="6ECF3E84"/>
     <w:multiLevelType w:val="hybridMultilevel"/>
     <w:tmpl w:val="FF202E0E"/>
@@ -3845,7 +4274,7 @@
       </w:pPr>
     </w:lvl>
   </w:abstractNum>
-  <w:abstractNum w:abstractNumId="32" w15:restartNumberingAfterBreak="0">
+  <w:abstractNum w:abstractNumId="34" w15:restartNumberingAfterBreak="0">
     <w:nsid w:val="6F474054"/>
     <w:multiLevelType w:val="hybridMultilevel"/>
     <w:tmpl w:val="E2849A86"/>
@@ -3931,7 +4360,7 @@
       </w:pPr>
     </w:lvl>
   </w:abstractNum>
-  <w:abstractNum w:abstractNumId="33" w15:restartNumberingAfterBreak="0">
+  <w:abstractNum w:abstractNumId="35" w15:restartNumberingAfterBreak="0">
     <w:nsid w:val="738B7132"/>
     <w:multiLevelType w:val="hybridMultilevel"/>
     <w:tmpl w:val="E2849A86"/>
@@ -4017,7 +4446,7 @@
       </w:pPr>
     </w:lvl>
   </w:abstractNum>
-  <w:abstractNum w:abstractNumId="34" w15:restartNumberingAfterBreak="0">
+  <w:abstractNum w:abstractNumId="36" w15:restartNumberingAfterBreak="0">
     <w:nsid w:val="75C26097"/>
     <w:multiLevelType w:val="hybridMultilevel"/>
     <w:tmpl w:val="2FC4C7BE"/>
@@ -4103,7 +4532,7 @@
       </w:pPr>
     </w:lvl>
   </w:abstractNum>
-  <w:abstractNum w:abstractNumId="35" w15:restartNumberingAfterBreak="0">
+  <w:abstractNum w:abstractNumId="37" w15:restartNumberingAfterBreak="0">
     <w:nsid w:val="78327AFE"/>
     <w:multiLevelType w:val="hybridMultilevel"/>
     <w:tmpl w:val="E2849A86"/>
@@ -4189,7 +4618,7 @@
       </w:pPr>
     </w:lvl>
   </w:abstractNum>
-  <w:abstractNum w:abstractNumId="36" w15:restartNumberingAfterBreak="0">
+  <w:abstractNum w:abstractNumId="38" w15:restartNumberingAfterBreak="0">
     <w:nsid w:val="7A8A4D6D"/>
     <w:multiLevelType w:val="hybridMultilevel"/>
     <w:tmpl w:val="E2849A86"/>
@@ -4275,7 +4704,7 @@
       </w:pPr>
     </w:lvl>
   </w:abstractNum>
-  <w:abstractNum w:abstractNumId="37" w15:restartNumberingAfterBreak="0">
+  <w:abstractNum w:abstractNumId="39" w15:restartNumberingAfterBreak="0">
     <w:nsid w:val="7AD8026B"/>
     <w:multiLevelType w:val="hybridMultilevel"/>
     <w:tmpl w:val="C94601CA"/>
@@ -4365,7 +4794,7 @@
       </w:pPr>
     </w:lvl>
   </w:abstractNum>
-  <w:abstractNum w:abstractNumId="38" w15:restartNumberingAfterBreak="0">
+  <w:abstractNum w:abstractNumId="40" w15:restartNumberingAfterBreak="0">
     <w:nsid w:val="7D3D58F7"/>
     <w:multiLevelType w:val="hybridMultilevel"/>
     <w:tmpl w:val="E2849A86"/>
@@ -4452,25 +4881,25 @@
     </w:lvl>
   </w:abstractNum>
   <w:num w:numId="1" w16cid:durableId="1777750538">
-    <w:abstractNumId w:val="13"/>
+    <w:abstractNumId w:val="14"/>
   </w:num>
   <w:num w:numId="2" w16cid:durableId="67188769">
-    <w:abstractNumId w:val="11"/>
+    <w:abstractNumId w:val="12"/>
   </w:num>
   <w:num w:numId="3" w16cid:durableId="85225300">
     <w:abstractNumId w:val="5"/>
   </w:num>
   <w:num w:numId="4" w16cid:durableId="683940528">
-    <w:abstractNumId w:val="26"/>
+    <w:abstractNumId w:val="28"/>
   </w:num>
   <w:num w:numId="5" w16cid:durableId="60715621">
-    <w:abstractNumId w:val="25"/>
+    <w:abstractNumId w:val="27"/>
   </w:num>
   <w:num w:numId="6" w16cid:durableId="2100172375">
-    <w:abstractNumId w:val="19"/>
+    <w:abstractNumId w:val="20"/>
   </w:num>
   <w:num w:numId="7" w16cid:durableId="1613243675">
-    <w:abstractNumId w:val="18"/>
+    <w:abstractNumId w:val="19"/>
   </w:num>
   <w:num w:numId="8" w16cid:durableId="1646272400">
     <w:abstractNumId w:val="3"/>
@@ -4479,37 +4908,37 @@
     <w:abstractNumId w:val="0"/>
   </w:num>
   <w:num w:numId="10" w16cid:durableId="1039890761">
+    <w:abstractNumId w:val="16"/>
+  </w:num>
+  <w:num w:numId="11" w16cid:durableId="446511969">
     <w:abstractNumId w:val="15"/>
   </w:num>
-  <w:num w:numId="11" w16cid:durableId="446511969">
-    <w:abstractNumId w:val="14"/>
-  </w:num>
   <w:num w:numId="12" w16cid:durableId="564725751">
-    <w:abstractNumId w:val="23"/>
+    <w:abstractNumId w:val="25"/>
   </w:num>
   <w:num w:numId="13" w16cid:durableId="1931158633">
+    <w:abstractNumId w:val="18"/>
+  </w:num>
+  <w:num w:numId="14" w16cid:durableId="601493489">
+    <w:abstractNumId w:val="31"/>
+  </w:num>
+  <w:num w:numId="15" w16cid:durableId="1416778914">
+    <w:abstractNumId w:val="36"/>
+  </w:num>
+  <w:num w:numId="16" w16cid:durableId="672806051">
+    <w:abstractNumId w:val="11"/>
+  </w:num>
+  <w:num w:numId="17" w16cid:durableId="250168783">
+    <w:abstractNumId w:val="33"/>
+  </w:num>
+  <w:num w:numId="18" w16cid:durableId="1395885">
+    <w:abstractNumId w:val="39"/>
+  </w:num>
+  <w:num w:numId="19" w16cid:durableId="68383802">
     <w:abstractNumId w:val="17"/>
   </w:num>
-  <w:num w:numId="14" w16cid:durableId="601493489">
-    <w:abstractNumId w:val="29"/>
-  </w:num>
-  <w:num w:numId="15" w16cid:durableId="1416778914">
-    <w:abstractNumId w:val="34"/>
-  </w:num>
-  <w:num w:numId="16" w16cid:durableId="672806051">
-    <w:abstractNumId w:val="10"/>
-  </w:num>
-  <w:num w:numId="17" w16cid:durableId="250168783">
-    <w:abstractNumId w:val="31"/>
-  </w:num>
-  <w:num w:numId="18" w16cid:durableId="1395885">
-    <w:abstractNumId w:val="37"/>
-  </w:num>
-  <w:num w:numId="19" w16cid:durableId="68383802">
-    <w:abstractNumId w:val="16"/>
-  </w:num>
   <w:num w:numId="20" w16cid:durableId="1911648861">
-    <w:abstractNumId w:val="24"/>
+    <w:abstractNumId w:val="26"/>
   </w:num>
   <w:num w:numId="21" w16cid:durableId="627055458">
     <w:abstractNumId w:val="2"/>
@@ -4521,52 +4950,58 @@
     <w:abstractNumId w:val="9"/>
   </w:num>
   <w:num w:numId="24" w16cid:durableId="1128401562">
-    <w:abstractNumId w:val="12"/>
+    <w:abstractNumId w:val="13"/>
   </w:num>
   <w:num w:numId="25" w16cid:durableId="451285935">
-    <w:abstractNumId w:val="20"/>
+    <w:abstractNumId w:val="21"/>
   </w:num>
   <w:num w:numId="26" w16cid:durableId="1809785605">
+    <w:abstractNumId w:val="32"/>
+  </w:num>
+  <w:num w:numId="27" w16cid:durableId="1366784494">
+    <w:abstractNumId w:val="29"/>
+  </w:num>
+  <w:num w:numId="28" w16cid:durableId="634019370">
+    <w:abstractNumId w:val="24"/>
+  </w:num>
+  <w:num w:numId="29" w16cid:durableId="390152208">
+    <w:abstractNumId w:val="34"/>
+  </w:num>
+  <w:num w:numId="30" w16cid:durableId="929578765">
+    <w:abstractNumId w:val="37"/>
+  </w:num>
+  <w:num w:numId="31" w16cid:durableId="107089178">
     <w:abstractNumId w:val="30"/>
   </w:num>
-  <w:num w:numId="27" w16cid:durableId="1366784494">
-    <w:abstractNumId w:val="27"/>
-  </w:num>
-  <w:num w:numId="28" w16cid:durableId="634019370">
+  <w:num w:numId="32" w16cid:durableId="1068649530">
     <w:abstractNumId w:val="22"/>
-  </w:num>
-  <w:num w:numId="29" w16cid:durableId="390152208">
-    <w:abstractNumId w:val="32"/>
-  </w:num>
-  <w:num w:numId="30" w16cid:durableId="929578765">
-    <w:abstractNumId w:val="35"/>
-  </w:num>
-  <w:num w:numId="31" w16cid:durableId="107089178">
-    <w:abstractNumId w:val="28"/>
-  </w:num>
-  <w:num w:numId="32" w16cid:durableId="1068649530">
-    <w:abstractNumId w:val="21"/>
   </w:num>
   <w:num w:numId="33" w16cid:durableId="2060089795">
     <w:abstractNumId w:val="7"/>
   </w:num>
   <w:num w:numId="34" w16cid:durableId="616764925">
-    <w:abstractNumId w:val="36"/>
+    <w:abstractNumId w:val="38"/>
   </w:num>
   <w:num w:numId="35" w16cid:durableId="17780178">
     <w:abstractNumId w:val="8"/>
   </w:num>
   <w:num w:numId="36" w16cid:durableId="990212989">
-    <w:abstractNumId w:val="38"/>
+    <w:abstractNumId w:val="40"/>
   </w:num>
   <w:num w:numId="37" w16cid:durableId="1637448019">
-    <w:abstractNumId w:val="33"/>
+    <w:abstractNumId w:val="35"/>
   </w:num>
   <w:num w:numId="38" w16cid:durableId="1610117782">
     <w:abstractNumId w:val="6"/>
   </w:num>
   <w:num w:numId="39" w16cid:durableId="1026564227">
     <w:abstractNumId w:val="1"/>
+  </w:num>
+  <w:num w:numId="40" w16cid:durableId="2063094140">
+    <w:abstractNumId w:val="10"/>
+  </w:num>
+  <w:num w:numId="41" w16cid:durableId="709496162">
+    <w:abstractNumId w:val="23"/>
   </w:num>
 </w:numbering>
 </file>

</xml_diff>

<commit_message>
Closes #17 - Both backend and frontend code reviews were performed. The contentPictureURL typo has been fixed. Database design schema updated .
</commit_message>
<xml_diff>
--- a/design/student-forum project-workflow.docx
+++ b/design/student-forum project-workflow.docx
@@ -463,21 +463,7 @@
           <w:spacing w:val="-1"/>
           <w:u w:val="thick"/>
         </w:rPr>
-        <w:t>0</w:t>
-      </w:r>
-      <w:r>
-        <w:rPr>
-          <w:spacing w:val="-1"/>
-          <w:u w:val="thick"/>
-        </w:rPr>
-        <w:t>7</w:t>
-      </w:r>
-      <w:r>
-        <w:rPr>
-          <w:spacing w:val="-1"/>
-          <w:u w:val="thick"/>
-        </w:rPr>
-        <w:t>.09.2023-Wed:</w:t>
+        <w:t>07.09.2023-Wed:</w:t>
       </w:r>
     </w:p>
     <w:p>
@@ -573,19 +559,7 @@
         </w:numPr>
       </w:pPr>
       <w:r>
-        <w:t xml:space="preserve">Implement </w:t>
-      </w:r>
-      <w:r>
-        <w:t>update</w:t>
-      </w:r>
-      <w:r>
-        <w:t xml:space="preserve"> post and comment features. Most probably </w:t>
-      </w:r>
-      <w:r>
-        <w:t>with</w:t>
-      </w:r>
-      <w:r>
-        <w:t xml:space="preserve"> </w:t>
+        <w:t xml:space="preserve">Implement update post and comment features. Most probably with </w:t>
       </w:r>
       <w:proofErr w:type="spellStart"/>
       <w:r>
@@ -593,10 +567,7 @@
       </w:r>
       <w:proofErr w:type="spellEnd"/>
       <w:r>
-        <w:t>.</w:t>
-      </w:r>
-      <w:r>
-        <w:t xml:space="preserve"> Also, add update date.</w:t>
+        <w:t>. Also, add update date.</w:t>
       </w:r>
     </w:p>
     <w:p>
@@ -633,6 +604,24 @@
       </w:pPr>
       <w:r>
         <w:t>Should we show user first name and last name on the post or username?</w:t>
+      </w:r>
+    </w:p>
+    <w:p>
+      <w:pPr>
+        <w:pStyle w:val="ListParagraph"/>
+        <w:numPr>
+          <w:ilvl w:val="1"/>
+          <w:numId w:val="40"/>
+        </w:numPr>
+      </w:pPr>
+      <w:r>
+        <w:t>Load more comment button may be</w:t>
+      </w:r>
+      <w:r>
+        <w:t xml:space="preserve"> and should be</w:t>
+      </w:r>
+      <w:r>
+        <w:t xml:space="preserve"> added.</w:t>
       </w:r>
     </w:p>
     <w:p>
@@ -645,26 +634,35 @@
           <w:u w:val="thick"/>
         </w:rPr>
       </w:pPr>
-      <w:r>
+    </w:p>
+    <w:p>
+      <w:pPr>
+        <w:pStyle w:val="Heading2"/>
+        <w:spacing w:before="89"/>
+        <w:ind w:left="0" w:firstLine="720"/>
         <w:rPr>
           <w:spacing w:val="-1"/>
           <w:u w:val="thick"/>
         </w:rPr>
-        <w:t>0</w:t>
-      </w:r>
-      <w:r>
+      </w:pPr>
+    </w:p>
+    <w:p>
+      <w:pPr>
+        <w:pStyle w:val="Heading2"/>
+        <w:spacing w:before="89"/>
+        <w:ind w:left="0" w:firstLine="720"/>
         <w:rPr>
           <w:spacing w:val="-1"/>
           <w:u w:val="thick"/>
         </w:rPr>
-        <w:t>8</w:t>
-      </w:r>
+      </w:pPr>
       <w:r>
         <w:rPr>
           <w:spacing w:val="-1"/>
           <w:u w:val="thick"/>
         </w:rPr>
-        <w:t>.09.2023-</w:t>
+        <w:lastRenderedPageBreak/>
+        <w:t>08.09.2023-</w:t>
       </w:r>
       <w:r>
         <w:rPr>

</xml_diff>

<commit_message>
Closes #29 - Log in and register pages are completed. More details feature may be added of course. Navigation bar updated. localStorage handled for authenticated & authorized users. Backend updated for corresponding frontend features.
</commit_message>
<xml_diff>
--- a/design/student-forum project-workflow.docx
+++ b/design/student-forum project-workflow.docx
@@ -686,8 +686,14 @@
           <w:ilvl w:val="0"/>
           <w:numId w:val="41"/>
         </w:numPr>
-      </w:pPr>
-      <w:r>
+        <w:rPr>
+          <w:strike/>
+        </w:rPr>
+      </w:pPr>
+      <w:r>
+        <w:rPr>
+          <w:strike/>
+        </w:rPr>
         <w:t>Code review both backend and frontend.</w:t>
       </w:r>
     </w:p>

</xml_diff>